<commit_message>
Updated Instructions.docx and README.md for public repository
</commit_message>
<xml_diff>
--- a/static/Instructions.docx
+++ b/static/Instructions.docx
@@ -1,6 +1,6 @@
 
 <file path=word/document.xml><?xml version="1.0" encoding="utf-8"?>
-<w:document xmlns:wpc="http://schemas.microsoft.com/office/word/2010/wordprocessingCanvas" xmlns:cx="http://schemas.microsoft.com/office/drawing/2014/chartex" xmlns:cx1="http://schemas.microsoft.com/office/drawing/2015/9/8/chartex" xmlns:cx2="http://schemas.microsoft.com/office/drawing/2015/10/21/chartex" xmlns:cx3="http://schemas.microsoft.com/office/drawing/2016/5/9/chartex" xmlns:cx4="http://schemas.microsoft.com/office/drawing/2016/5/10/chartex" xmlns:cx5="http://schemas.microsoft.com/office/drawing/2016/5/11/chartex" xmlns:cx6="http://schemas.microsoft.com/office/drawing/2016/5/12/chartex" xmlns:cx7="http://schemas.microsoft.com/office/drawing/2016/5/13/chartex" xmlns:cx8="http://schemas.microsoft.com/office/drawing/2016/5/14/chartex" xmlns:mc="http://schemas.openxmlformats.org/markup-compatibility/2006" xmlns:aink="http://schemas.microsoft.com/office/drawing/2016/ink" xmlns:am3d="http://schemas.microsoft.com/office/drawing/2017/model3d" xmlns:o="urn:schemas-microsoft-com:office:office" xmlns:oel="http://schemas.microsoft.com/office/2019/extlst" xmlns:r="http://schemas.openxmlformats.org/officeDocument/2006/relationships" xmlns:m="http://schemas.openxmlformats.org/officeDocument/2006/math" xmlns:v="urn:schemas-microsoft-com:vml" xmlns:wp14="http://schemas.microsoft.com/office/word/2010/wordprocessingDrawing" xmlns:wp="http://schemas.openxmlformats.org/drawingml/2006/wordprocessingDrawing" xmlns:w10="urn:schemas-microsoft-com:office:word" xmlns:w="http://schemas.openxmlformats.org/wordprocessingml/2006/main" xmlns:w14="http://schemas.microsoft.com/office/word/2010/wordml" xmlns:w15="http://schemas.microsoft.com/office/word/2012/wordml" xmlns:w16cex="http://schemas.microsoft.com/office/word/2018/wordml/cex" xmlns:w16cid="http://schemas.microsoft.com/office/word/2016/wordml/cid" xmlns:w16="http://schemas.microsoft.com/office/word/2018/wordml" xmlns:w16du="http://schemas.microsoft.com/office/word/2023/wordml/word16du" xmlns:w16sdtdh="http://schemas.microsoft.com/office/word/2020/wordml/sdtdatahash" xmlns:w16se="http://schemas.microsoft.com/office/word/2015/wordml/symex" xmlns:wpg="http://schemas.microsoft.com/office/word/2010/wordprocessingGroup" xmlns:wpi="http://schemas.microsoft.com/office/word/2010/wordprocessingInk" xmlns:wne="http://schemas.microsoft.com/office/word/2006/wordml" xmlns:wps="http://schemas.microsoft.com/office/word/2010/wordprocessingShape" mc:Ignorable="w14 w15 w16se w16cid w16 w16cex w16sdtdh w16du wp14">
+<w:document xmlns:wpc="http://schemas.microsoft.com/office/word/2010/wordprocessingCanvas" xmlns:cx="http://schemas.microsoft.com/office/drawing/2014/chartex" xmlns:cx1="http://schemas.microsoft.com/office/drawing/2015/9/8/chartex" xmlns:cx2="http://schemas.microsoft.com/office/drawing/2015/10/21/chartex" xmlns:cx3="http://schemas.microsoft.com/office/drawing/2016/5/9/chartex" xmlns:cx4="http://schemas.microsoft.com/office/drawing/2016/5/10/chartex" xmlns:cx5="http://schemas.microsoft.com/office/drawing/2016/5/11/chartex" xmlns:cx6="http://schemas.microsoft.com/office/drawing/2016/5/12/chartex" xmlns:cx7="http://schemas.microsoft.com/office/drawing/2016/5/13/chartex" xmlns:cx8="http://schemas.microsoft.com/office/drawing/2016/5/14/chartex" xmlns:mc="http://schemas.openxmlformats.org/markup-compatibility/2006" xmlns:aink="http://schemas.microsoft.com/office/drawing/2016/ink" xmlns:am3d="http://schemas.microsoft.com/office/drawing/2017/model3d" xmlns:o="urn:schemas-microsoft-com:office:office" xmlns:oel="http://schemas.microsoft.com/office/2019/extlst" xmlns:r="http://schemas.openxmlformats.org/officeDocument/2006/relationships" xmlns:m="http://schemas.openxmlformats.org/officeDocument/2006/math" xmlns:v="urn:schemas-microsoft-com:vml" xmlns:wp14="http://schemas.microsoft.com/office/word/2010/wordprocessingDrawing" xmlns:wp="http://schemas.openxmlformats.org/drawingml/2006/wordprocessingDrawing" xmlns:w10="urn:schemas-microsoft-com:office:word" xmlns:w="http://schemas.openxmlformats.org/wordprocessingml/2006/main" xmlns:w14="http://schemas.microsoft.com/office/word/2010/wordml" xmlns:w15="http://schemas.microsoft.com/office/word/2012/wordml" xmlns:w16cex="http://schemas.microsoft.com/office/word/2018/wordml/cex" xmlns:w16cid="http://schemas.microsoft.com/office/word/2016/wordml/cid" xmlns:w16="http://schemas.microsoft.com/office/word/2018/wordml" xmlns:w16sdtdh="http://schemas.microsoft.com/office/word/2020/wordml/sdtdatahash" xmlns:w16se="http://schemas.microsoft.com/office/word/2015/wordml/symex" xmlns:wpg="http://schemas.microsoft.com/office/word/2010/wordprocessingGroup" xmlns:wpi="http://schemas.microsoft.com/office/word/2010/wordprocessingInk" xmlns:wne="http://schemas.microsoft.com/office/word/2006/wordml" xmlns:wps="http://schemas.microsoft.com/office/word/2010/wordprocessingShape" mc:Ignorable="w14 w15 w16se w16cid w16 w16cex w16sdtdh wp14">
   <w:body>
     <w:p>
       <w:pPr>
@@ -40,23 +40,6 @@
     </w:p>
     <w:p>
       <w:pPr>
-        <w:pStyle w:val="Heading2"/>
-        <w:shd w:val="clear" w:color="auto" w:fill="FFFFFF"/>
-        <w:rPr>
-          <w:rFonts w:ascii="Segoe UI" w:hAnsi="Segoe UI" w:cs="Segoe UI"/>
-          <w:color w:val="1F2328"/>
-        </w:rPr>
-      </w:pPr>
-      <w:r>
-        <w:rPr>
-          <w:rFonts w:ascii="Segoe UI" w:hAnsi="Segoe UI" w:cs="Segoe UI"/>
-          <w:color w:val="1F2328"/>
-        </w:rPr>
-        <w:t>Capabilities</w:t>
-      </w:r>
-    </w:p>
-    <w:p>
-      <w:pPr>
         <w:pStyle w:val="NormalWeb"/>
         <w:shd w:val="clear" w:color="auto" w:fill="FFFFFF"/>
         <w:spacing w:before="0" w:beforeAutospacing="0"/>
@@ -68,6 +51,82 @@
       <w:r>
         <w:rPr>
           <w:rFonts w:ascii="Segoe UI" w:hAnsi="Segoe UI" w:cs="Segoe UI"/>
+          <w:b/>
+          <w:bCs/>
+          <w:color w:val="1F2328"/>
+        </w:rPr>
+        <w:t>IMPORTANT:</w:t>
+      </w:r>
+      <w:r>
+        <w:rPr>
+          <w:rFonts w:ascii="Segoe UI" w:hAnsi="Segoe UI" w:cs="Segoe UI"/>
+          <w:color w:val="1F2328"/>
+        </w:rPr>
+        <w:t xml:space="preserve"> THIS IS ONLY THE PUBLIC VERSION OF THE FULL REPOSITORY AND THEREFORE SOME FILES MAY BE MISSING INCLUDING, "Monthly Pax.csv", "Monthly Seats.csv", "Monthly Economic.csv", "Yearly Pax.csv", "Yearly Economic.csv", "Short Term </w:t>
+      </w:r>
+      <w:proofErr w:type="spellStart"/>
+      <w:r>
+        <w:rPr>
+          <w:rFonts w:ascii="Segoe UI" w:hAnsi="Segoe UI" w:cs="Segoe UI"/>
+          <w:color w:val="1F2328"/>
+        </w:rPr>
+        <w:t>Data.xslx</w:t>
+      </w:r>
+      <w:proofErr w:type="spellEnd"/>
+      <w:r>
+        <w:rPr>
+          <w:rFonts w:ascii="Segoe UI" w:hAnsi="Segoe UI" w:cs="Segoe UI"/>
+          <w:color w:val="1F2328"/>
+        </w:rPr>
+        <w:t xml:space="preserve">", "Long Term </w:t>
+      </w:r>
+      <w:proofErr w:type="spellStart"/>
+      <w:r>
+        <w:rPr>
+          <w:rFonts w:ascii="Segoe UI" w:hAnsi="Segoe UI" w:cs="Segoe UI"/>
+          <w:color w:val="1F2328"/>
+        </w:rPr>
+        <w:t>Data.xslx</w:t>
+      </w:r>
+      <w:proofErr w:type="spellEnd"/>
+      <w:r>
+        <w:rPr>
+          <w:rFonts w:ascii="Segoe UI" w:hAnsi="Segoe UI" w:cs="Segoe UI"/>
+          <w:color w:val="1F2328"/>
+        </w:rPr>
+        <w:t>", and the /Images folder.</w:t>
+      </w:r>
+    </w:p>
+    <w:p>
+      <w:pPr>
+        <w:pStyle w:val="Heading2"/>
+        <w:shd w:val="clear" w:color="auto" w:fill="FFFFFF"/>
+        <w:rPr>
+          <w:rFonts w:ascii="Segoe UI" w:hAnsi="Segoe UI" w:cs="Segoe UI"/>
+          <w:color w:val="1F2328"/>
+        </w:rPr>
+      </w:pPr>
+      <w:r>
+        <w:rPr>
+          <w:rFonts w:ascii="Segoe UI" w:hAnsi="Segoe UI" w:cs="Segoe UI"/>
+          <w:color w:val="1F2328"/>
+        </w:rPr>
+        <w:t>Capabilities</w:t>
+      </w:r>
+    </w:p>
+    <w:p>
+      <w:pPr>
+        <w:pStyle w:val="NormalWeb"/>
+        <w:shd w:val="clear" w:color="auto" w:fill="FFFFFF"/>
+        <w:spacing w:before="0" w:beforeAutospacing="0"/>
+        <w:rPr>
+          <w:rFonts w:ascii="Segoe UI" w:hAnsi="Segoe UI" w:cs="Segoe UI"/>
+          <w:color w:val="1F2328"/>
+        </w:rPr>
+      </w:pPr>
+      <w:r>
+        <w:rPr>
+          <w:rFonts w:ascii="Segoe UI" w:hAnsi="Segoe UI" w:cs="Segoe UI"/>
           <w:color w:val="1F2328"/>
         </w:rPr>
         <w:t xml:space="preserve">Each report generated creates an ensemble (collection) of several SARIMAX and ARIMA time series models and averages out the results. Seats data is also incorporated to all these models as an exogenous variable. In terms of what kinds of reports could be generated by this project there are two main options: </w:t>
@@ -110,7 +169,25 @@
           <w:rFonts w:ascii="Segoe UI" w:eastAsiaTheme="majorEastAsia" w:hAnsi="Segoe UI" w:cs="Segoe UI"/>
           <w:color w:val="1F2328"/>
         </w:rPr>
-        <w:t>You must at least one month and you must pick either extrapolate/</w:t>
+        <w:t xml:space="preserve">You must at least one </w:t>
+      </w:r>
+      <w:proofErr w:type="gramStart"/>
+      <w:r>
+        <w:rPr>
+          <w:rStyle w:val="Strong"/>
+          <w:rFonts w:ascii="Segoe UI" w:eastAsiaTheme="majorEastAsia" w:hAnsi="Segoe UI" w:cs="Segoe UI"/>
+          <w:color w:val="1F2328"/>
+        </w:rPr>
+        <w:t>month</w:t>
+      </w:r>
+      <w:proofErr w:type="gramEnd"/>
+      <w:r>
+        <w:rPr>
+          <w:rStyle w:val="Strong"/>
+          <w:rFonts w:ascii="Segoe UI" w:eastAsiaTheme="majorEastAsia" w:hAnsi="Segoe UI" w:cs="Segoe UI"/>
+          <w:color w:val="1F2328"/>
+        </w:rPr>
+        <w:t xml:space="preserve"> and you must pick either extrapolate/</w:t>
       </w:r>
       <w:proofErr w:type="spellStart"/>
       <w:r>
@@ -203,7 +280,31 @@
           <w:rFonts w:ascii="Segoe UI" w:hAnsi="Segoe UI" w:cs="Segoe UI"/>
           <w:color w:val="1F2328"/>
         </w:rPr>
-        <w:t>You get to decide whether predictions should be made in the long term (which predicts on a yearly basis but does not use seats as an exogenous variable) or the short term (which predicts on a monthly basis and uses seats as an exogenous variable.)</w:t>
+        <w:t xml:space="preserve">You get to decide whether predictions should be made in the long term (which predicts on a yearly basis but does not use seats as an exogenous variable) or the </w:t>
+      </w:r>
+      <w:r>
+        <w:rPr>
+          <w:rFonts w:ascii="Segoe UI" w:hAnsi="Segoe UI" w:cs="Segoe UI"/>
+          <w:color w:val="1F2328"/>
+        </w:rPr>
+        <w:lastRenderedPageBreak/>
+        <w:t xml:space="preserve">short term (which predicts </w:t>
+      </w:r>
+      <w:proofErr w:type="gramStart"/>
+      <w:r>
+        <w:rPr>
+          <w:rFonts w:ascii="Segoe UI" w:hAnsi="Segoe UI" w:cs="Segoe UI"/>
+          <w:color w:val="1F2328"/>
+        </w:rPr>
+        <w:t>on a monthly basis</w:t>
+      </w:r>
+      <w:proofErr w:type="gramEnd"/>
+      <w:r>
+        <w:rPr>
+          <w:rFonts w:ascii="Segoe UI" w:hAnsi="Segoe UI" w:cs="Segoe UI"/>
+          <w:color w:val="1F2328"/>
+        </w:rPr>
+        <w:t xml:space="preserve"> and uses seats as an exogenous variable.)</w:t>
       </w:r>
     </w:p>
     <w:p>
@@ -245,7 +346,6 @@
           <w:rFonts w:ascii="Segoe UI" w:hAnsi="Segoe UI" w:cs="Segoe UI"/>
           <w:color w:val="1F2328"/>
         </w:rPr>
-        <w:lastRenderedPageBreak/>
         <w:t>You have the option to export the model parameters to see what is included and the trained coefficients of every model. </w:t>
       </w:r>
       <w:r>
@@ -370,7 +470,23 @@
           <w:rFonts w:ascii="Segoe UI" w:hAnsi="Segoe UI" w:cs="Segoe UI"/>
           <w:color w:val="1F2328"/>
         </w:rPr>
-        <w:t> to be an exogenous variable in all short term models or </w:t>
+        <w:t xml:space="preserve"> to be an exogenous variable in all </w:t>
+      </w:r>
+      <w:proofErr w:type="gramStart"/>
+      <w:r>
+        <w:rPr>
+          <w:rFonts w:ascii="Segoe UI" w:hAnsi="Segoe UI" w:cs="Segoe UI"/>
+          <w:color w:val="1F2328"/>
+        </w:rPr>
+        <w:t>short term</w:t>
+      </w:r>
+      <w:proofErr w:type="gramEnd"/>
+      <w:r>
+        <w:rPr>
+          <w:rFonts w:ascii="Segoe UI" w:hAnsi="Segoe UI" w:cs="Segoe UI"/>
+          <w:color w:val="1F2328"/>
+        </w:rPr>
+        <w:t xml:space="preserve"> models or </w:t>
       </w:r>
       <w:r>
         <w:rPr>
@@ -619,6 +735,7 @@
           <w:rFonts w:ascii="Segoe UI" w:hAnsi="Segoe UI" w:cs="Segoe UI"/>
           <w:color w:val="1F2328"/>
         </w:rPr>
+        <w:lastRenderedPageBreak/>
         <w:t>P: How many past values from the same season are used. (# of seasonal autoregressive components)</w:t>
       </w:r>
     </w:p>
@@ -661,7 +778,6 @@
           <w:rFonts w:ascii="Segoe UI" w:hAnsi="Segoe UI" w:cs="Segoe UI"/>
           <w:color w:val="1F2328"/>
         </w:rPr>
-        <w:lastRenderedPageBreak/>
         <w:t>Q: How many past seasonal forecast errors are used. (# of seasonal moving average components)</w:t>
       </w:r>
     </w:p>
@@ -740,7 +856,23 @@
           <w:rFonts w:ascii="Segoe UI" w:hAnsi="Segoe UI" w:cs="Segoe UI"/>
           <w:color w:val="1F2328"/>
         </w:rPr>
-        <w:t>If you select deep learning you have three tunable parameters to customize in the neural network: layers, nodes, and epochs</w:t>
+        <w:t xml:space="preserve">If you select deep </w:t>
+      </w:r>
+      <w:proofErr w:type="gramStart"/>
+      <w:r>
+        <w:rPr>
+          <w:rFonts w:ascii="Segoe UI" w:hAnsi="Segoe UI" w:cs="Segoe UI"/>
+          <w:color w:val="1F2328"/>
+        </w:rPr>
+        <w:t>learning</w:t>
+      </w:r>
+      <w:proofErr w:type="gramEnd"/>
+      <w:r>
+        <w:rPr>
+          <w:rFonts w:ascii="Segoe UI" w:hAnsi="Segoe UI" w:cs="Segoe UI"/>
+          <w:color w:val="1F2328"/>
+        </w:rPr>
+        <w:t xml:space="preserve"> you have three tunable parameters to customize in the neural network: layers, nodes, and epochs</w:t>
       </w:r>
     </w:p>
     <w:p>
@@ -821,13 +953,23 @@
         </w:rPr>
         <w:t>Epochs: Determines the number of training cycles (epochs) each model should be trained for (must be between 16 and 2048.) </w:t>
       </w:r>
+      <w:proofErr w:type="gramStart"/>
       <w:r>
         <w:rPr>
           <w:rStyle w:val="Emphasis"/>
           <w:rFonts w:ascii="Segoe UI" w:hAnsi="Segoe UI" w:cs="Segoe UI"/>
           <w:color w:val="1F2328"/>
         </w:rPr>
-        <w:t>A large number of training epochs per layer can result in a long runtime.</w:t>
+        <w:t>A large number of</w:t>
+      </w:r>
+      <w:proofErr w:type="gramEnd"/>
+      <w:r>
+        <w:rPr>
+          <w:rStyle w:val="Emphasis"/>
+          <w:rFonts w:ascii="Segoe UI" w:hAnsi="Segoe UI" w:cs="Segoe UI"/>
+          <w:color w:val="1F2328"/>
+        </w:rPr>
+        <w:t xml:space="preserve"> training epochs per layer can result in a long runtime.</w:t>
       </w:r>
     </w:p>
     <w:p>
@@ -936,7 +1078,23 @@
           <w:rFonts w:ascii="Segoe UI" w:hAnsi="Segoe UI" w:cs="Segoe UI"/>
           <w:color w:val="1F2328"/>
         </w:rPr>
-        <w:t>/int types should be included including Subtotals. The default option here is All, to change this please unselect all and select the options you want to be included in your report. NOTE: Subtotal represents the summation over all possible options not only the options you select. (For instance if you select EWR, JFK, and Subtotal for airports Subtotal is still the sum over all four airports not just EWR and JFK.)</w:t>
+        <w:t xml:space="preserve">/int types should be included including Subtotals. The default option here is All, to change this please unselect all and select the options you want to be included in your report. NOTE: Subtotal represents the summation over all possible options not only the options you select. (For </w:t>
+      </w:r>
+      <w:proofErr w:type="gramStart"/>
+      <w:r>
+        <w:rPr>
+          <w:rFonts w:ascii="Segoe UI" w:hAnsi="Segoe UI" w:cs="Segoe UI"/>
+          <w:color w:val="1F2328"/>
+        </w:rPr>
+        <w:t>instance</w:t>
+      </w:r>
+      <w:proofErr w:type="gramEnd"/>
+      <w:r>
+        <w:rPr>
+          <w:rFonts w:ascii="Segoe UI" w:hAnsi="Segoe UI" w:cs="Segoe UI"/>
+          <w:color w:val="1F2328"/>
+        </w:rPr>
+        <w:t xml:space="preserve"> if you select EWR, JFK, and Subtotal for airports Subtotal is still the sum over all four airports not just EWR and JFK.)</w:t>
       </w:r>
     </w:p>
     <w:p>
@@ -987,12 +1145,21 @@
           <w:color w:val="1F2328"/>
         </w:rPr>
       </w:pPr>
-      <w:r>
-        <w:rPr>
-          <w:rFonts w:ascii="Segoe UI" w:hAnsi="Segoe UI" w:cs="Segoe UI"/>
-          <w:color w:val="1F2328"/>
-        </w:rPr>
-        <w:t>In order to properly generate reports using this file you will need to have two applications installed </w:t>
+      <w:proofErr w:type="gramStart"/>
+      <w:r>
+        <w:rPr>
+          <w:rFonts w:ascii="Segoe UI" w:hAnsi="Segoe UI" w:cs="Segoe UI"/>
+          <w:color w:val="1F2328"/>
+        </w:rPr>
+        <w:t>In order to</w:t>
+      </w:r>
+      <w:proofErr w:type="gramEnd"/>
+      <w:r>
+        <w:rPr>
+          <w:rFonts w:ascii="Segoe UI" w:hAnsi="Segoe UI" w:cs="Segoe UI"/>
+          <w:color w:val="1F2328"/>
+        </w:rPr>
+        <w:t xml:space="preserve"> properly generate reports using this file you will need to have two applications installed </w:t>
       </w:r>
       <w:r>
         <w:rPr>
@@ -1025,6 +1192,7 @@
         <w:t xml:space="preserve">. Both of these applications are approved for </w:t>
       </w:r>
       <w:proofErr w:type="spellStart"/>
+      <w:proofErr w:type="gramStart"/>
       <w:r>
         <w:rPr>
           <w:rFonts w:ascii="Segoe UI" w:hAnsi="Segoe UI" w:cs="Segoe UI"/>
@@ -1033,12 +1201,21 @@
         <w:t>non standard</w:t>
       </w:r>
       <w:proofErr w:type="spellEnd"/>
-      <w:r>
-        <w:rPr>
-          <w:rFonts w:ascii="Segoe UI" w:hAnsi="Segoe UI" w:cs="Segoe UI"/>
-          <w:color w:val="1F2328"/>
-        </w:rPr>
-        <w:t xml:space="preserve"> use by the Port Authority and can be requested HERE. After you get approval download Anaconda here: </w:t>
+      <w:proofErr w:type="gramEnd"/>
+      <w:r>
+        <w:rPr>
+          <w:rFonts w:ascii="Segoe UI" w:hAnsi="Segoe UI" w:cs="Segoe UI"/>
+          <w:color w:val="1F2328"/>
+        </w:rPr>
+        <w:t xml:space="preserve"> use by the Port Authority and can be requested HERE. After you get approval download Anaconda </w:t>
+      </w:r>
+      <w:r>
+        <w:rPr>
+          <w:rFonts w:ascii="Segoe UI" w:hAnsi="Segoe UI" w:cs="Segoe UI"/>
+          <w:color w:val="1F2328"/>
+        </w:rPr>
+        <w:lastRenderedPageBreak/>
+        <w:t>here: </w:t>
       </w:r>
       <w:hyperlink r:id="rId9" w:history="1">
         <w:r>
@@ -1091,7 +1268,6 @@
           <w:sz w:val="30"/>
           <w:szCs w:val="30"/>
         </w:rPr>
-        <w:lastRenderedPageBreak/>
         <w:t>Downloading the data</w:t>
       </w:r>
     </w:p>
@@ -1111,7 +1287,23 @@
           <w:rFonts w:ascii="Segoe UI" w:hAnsi="Segoe UI" w:cs="Segoe UI"/>
           <w:color w:val="1F2328"/>
         </w:rPr>
-        <w:t>Short Term: As of August 2024 there are two updated .csv files in the /datasets folder. However, for future use download the data by following the steps below:</w:t>
+        <w:t xml:space="preserve">Short Term: As of </w:t>
+      </w:r>
+      <w:proofErr w:type="gramStart"/>
+      <w:r>
+        <w:rPr>
+          <w:rFonts w:ascii="Segoe UI" w:hAnsi="Segoe UI" w:cs="Segoe UI"/>
+          <w:color w:val="1F2328"/>
+        </w:rPr>
+        <w:t>August 2024</w:t>
+      </w:r>
+      <w:proofErr w:type="gramEnd"/>
+      <w:r>
+        <w:rPr>
+          <w:rFonts w:ascii="Segoe UI" w:hAnsi="Segoe UI" w:cs="Segoe UI"/>
+          <w:color w:val="1F2328"/>
+        </w:rPr>
+        <w:t xml:space="preserve"> there are two updated .csv files in the /datasets folder. However, for future use download the data by following the steps below:</w:t>
       </w:r>
     </w:p>
     <w:p>
@@ -1156,13 +1348,23 @@
         </w:rPr>
         <w:t>First go to the </w:t>
       </w:r>
+      <w:proofErr w:type="gramStart"/>
       <w:r>
         <w:rPr>
           <w:rStyle w:val="Strong"/>
           <w:rFonts w:ascii="Segoe UI" w:hAnsi="Segoe UI" w:cs="Segoe UI"/>
           <w:color w:val="1F2328"/>
         </w:rPr>
-        <w:t>Short Term Data</w:t>
+        <w:t>Short Term</w:t>
+      </w:r>
+      <w:proofErr w:type="gramEnd"/>
+      <w:r>
+        <w:rPr>
+          <w:rStyle w:val="Strong"/>
+          <w:rFonts w:ascii="Segoe UI" w:hAnsi="Segoe UI" w:cs="Segoe UI"/>
+          <w:color w:val="1F2328"/>
+        </w:rPr>
+        <w:t xml:space="preserve"> Data</w:t>
       </w:r>
       <w:r>
         <w:rPr>
@@ -1247,7 +1449,23 @@
           <w:rFonts w:ascii="Segoe UI" w:hAnsi="Segoe UI" w:cs="Segoe UI"/>
           <w:color w:val="1F2328"/>
         </w:rPr>
-        <w:t>Hit export + change file where you should select the csv option. (Note this may cause an warning about exporting multiple sheets - just ignore this) and save this csv as </w:t>
+        <w:t xml:space="preserve">Hit export + change file where you should select the csv option. (Note this may cause </w:t>
+      </w:r>
+      <w:proofErr w:type="gramStart"/>
+      <w:r>
+        <w:rPr>
+          <w:rFonts w:ascii="Segoe UI" w:hAnsi="Segoe UI" w:cs="Segoe UI"/>
+          <w:color w:val="1F2328"/>
+        </w:rPr>
+        <w:t>an</w:t>
+      </w:r>
+      <w:proofErr w:type="gramEnd"/>
+      <w:r>
+        <w:rPr>
+          <w:rFonts w:ascii="Segoe UI" w:hAnsi="Segoe UI" w:cs="Segoe UI"/>
+          <w:color w:val="1F2328"/>
+        </w:rPr>
+        <w:t xml:space="preserve"> warning about exporting multiple sheets - just ignore this) and save this csv as </w:t>
       </w:r>
       <w:r>
         <w:rPr>
@@ -1375,13 +1593,23 @@
         </w:rPr>
         <w:t>First go to the </w:t>
       </w:r>
+      <w:proofErr w:type="gramStart"/>
       <w:r>
         <w:rPr>
           <w:rStyle w:val="Strong"/>
           <w:rFonts w:ascii="Segoe UI" w:hAnsi="Segoe UI" w:cs="Segoe UI"/>
           <w:color w:val="1F2328"/>
         </w:rPr>
-        <w:t>Long Term Data</w:t>
+        <w:t>Long Term</w:t>
+      </w:r>
+      <w:proofErr w:type="gramEnd"/>
+      <w:r>
+        <w:rPr>
+          <w:rStyle w:val="Strong"/>
+          <w:rFonts w:ascii="Segoe UI" w:hAnsi="Segoe UI" w:cs="Segoe UI"/>
+          <w:color w:val="1F2328"/>
+        </w:rPr>
+        <w:t xml:space="preserve"> Data</w:t>
       </w:r>
       <w:r>
         <w:rPr>
@@ -1466,7 +1694,23 @@
           <w:rFonts w:ascii="Segoe UI" w:hAnsi="Segoe UI" w:cs="Segoe UI"/>
           <w:color w:val="1F2328"/>
         </w:rPr>
-        <w:t>Hit export + change file where you should select the csv option. (Note this may cause an warning about exporting multiple sheets - just ignore this) and save this csv as </w:t>
+        <w:t xml:space="preserve">Hit export + change file where you should select the csv option. (Note this may cause </w:t>
+      </w:r>
+      <w:proofErr w:type="gramStart"/>
+      <w:r>
+        <w:rPr>
+          <w:rFonts w:ascii="Segoe UI" w:hAnsi="Segoe UI" w:cs="Segoe UI"/>
+          <w:color w:val="1F2328"/>
+        </w:rPr>
+        <w:t>an</w:t>
+      </w:r>
+      <w:proofErr w:type="gramEnd"/>
+      <w:r>
+        <w:rPr>
+          <w:rFonts w:ascii="Segoe UI" w:hAnsi="Segoe UI" w:cs="Segoe UI"/>
+          <w:color w:val="1F2328"/>
+        </w:rPr>
+        <w:t xml:space="preserve"> warning about exporting multiple sheets - just ignore this) and save this csv as </w:t>
       </w:r>
       <w:r>
         <w:rPr>
@@ -1503,7 +1747,25 @@
           <w:rFonts w:ascii="Segoe UI" w:hAnsi="Segoe UI" w:cs="Segoe UI"/>
           <w:color w:val="1F2328"/>
         </w:rPr>
-        <w:t>No need to repeat this for seats as Long term modeling does not use seat data.</w:t>
+        <w:t xml:space="preserve">No need to repeat this for seats as </w:t>
+      </w:r>
+      <w:proofErr w:type="gramStart"/>
+      <w:r>
+        <w:rPr>
+          <w:rStyle w:val="Emphasis"/>
+          <w:rFonts w:ascii="Segoe UI" w:hAnsi="Segoe UI" w:cs="Segoe UI"/>
+          <w:color w:val="1F2328"/>
+        </w:rPr>
+        <w:t>Long</w:t>
+      </w:r>
+      <w:proofErr w:type="gramEnd"/>
+      <w:r>
+        <w:rPr>
+          <w:rStyle w:val="Emphasis"/>
+          <w:rFonts w:ascii="Segoe UI" w:hAnsi="Segoe UI" w:cs="Segoe UI"/>
+          <w:color w:val="1F2328"/>
+        </w:rPr>
+        <w:t xml:space="preserve"> term modeling does not use seat data.</w:t>
       </w:r>
     </w:p>
     <w:p>
@@ -1589,7 +1851,23 @@
           <w:rFonts w:ascii="Segoe UI" w:hAnsi="Segoe UI" w:cs="Segoe UI"/>
           <w:color w:val="1F2328"/>
         </w:rPr>
-        <w:t> in the upper righthand corner. An alternative way to run this file is by typing: </w:t>
+        <w:t xml:space="preserve"> in the upper righthand corner. An alternative way to run this file is by </w:t>
+      </w:r>
+      <w:proofErr w:type="gramStart"/>
+      <w:r>
+        <w:rPr>
+          <w:rFonts w:ascii="Segoe UI" w:hAnsi="Segoe UI" w:cs="Segoe UI"/>
+          <w:color w:val="1F2328"/>
+        </w:rPr>
+        <w:t>typing:</w:t>
+      </w:r>
+      <w:proofErr w:type="gramEnd"/>
+      <w:r>
+        <w:rPr>
+          <w:rFonts w:ascii="Segoe UI" w:hAnsi="Segoe UI" w:cs="Segoe UI"/>
+          <w:color w:val="1F2328"/>
+        </w:rPr>
+        <w:t> </w:t>
       </w:r>
       <w:r>
         <w:rPr>
@@ -1689,6 +1967,7 @@
         <w:t xml:space="preserve"> should pop up which will contain all the ways you can customize your report. </w:t>
       </w:r>
       <w:proofErr w:type="spellStart"/>
+      <w:proofErr w:type="gramStart"/>
       <w:r>
         <w:rPr>
           <w:rFonts w:ascii="Segoe UI" w:hAnsi="Segoe UI" w:cs="Segoe UI"/>
@@ -1697,6 +1976,7 @@
         <w:t>Everytime</w:t>
       </w:r>
       <w:proofErr w:type="spellEnd"/>
+      <w:proofErr w:type="gramEnd"/>
       <w:r>
         <w:rPr>
           <w:rFonts w:ascii="Segoe UI" w:hAnsi="Segoe UI" w:cs="Segoe UI"/>
@@ -1791,7 +2071,39 @@
           <w:rFonts w:ascii="Segoe UI" w:hAnsi="Segoe UI" w:cs="Segoe UI"/>
           <w:color w:val="1F2328"/>
         </w:rPr>
-        <w:t>. After a few minutes these packages will already be installed and you will not have to repeat this process. From here it should only take a few seconds before hitting the "play" button in the upper righthand corner and the webpage opening up.</w:t>
+        <w:t xml:space="preserve">. After a few minutes these packages will already be </w:t>
+      </w:r>
+      <w:proofErr w:type="gramStart"/>
+      <w:r>
+        <w:rPr>
+          <w:rFonts w:ascii="Segoe UI" w:hAnsi="Segoe UI" w:cs="Segoe UI"/>
+          <w:color w:val="1F2328"/>
+        </w:rPr>
+        <w:t>installed</w:t>
+      </w:r>
+      <w:proofErr w:type="gramEnd"/>
+      <w:r>
+        <w:rPr>
+          <w:rFonts w:ascii="Segoe UI" w:hAnsi="Segoe UI" w:cs="Segoe UI"/>
+          <w:color w:val="1F2328"/>
+        </w:rPr>
+        <w:t xml:space="preserve"> and you will not have to repeat this process. From here it should only take a few seconds before hitting the "play" button in the upper righthand corner and the webpage </w:t>
+      </w:r>
+      <w:proofErr w:type="gramStart"/>
+      <w:r>
+        <w:rPr>
+          <w:rFonts w:ascii="Segoe UI" w:hAnsi="Segoe UI" w:cs="Segoe UI"/>
+          <w:color w:val="1F2328"/>
+        </w:rPr>
+        <w:t>opening up</w:t>
+      </w:r>
+      <w:proofErr w:type="gramEnd"/>
+      <w:r>
+        <w:rPr>
+          <w:rFonts w:ascii="Segoe UI" w:hAnsi="Segoe UI" w:cs="Segoe UI"/>
+          <w:color w:val="1F2328"/>
+        </w:rPr>
+        <w:t>.</w:t>
       </w:r>
     </w:p>
     <w:p>
@@ -1809,7 +2121,39 @@
           <w:rFonts w:ascii="Segoe UI" w:hAnsi="Segoe UI" w:cs="Segoe UI"/>
           <w:color w:val="1F2328"/>
         </w:rPr>
-        <w:t>Once you are done filling out the report generator hit submit and then screen should change to say "Report Running..." once you are on this page wait patiently as some reports take upwards of 5-10 minutes to run. If however, the screen changes instantly that means there was an error running your report. The error given may have been related to the particular inputs you filled out on the form, read the error message printed to the screen and see if you could fix your inputs so the report could be properly generated. If the error remains and you are unsure why please contact Nicholas Lombardo: </w:t>
+        <w:t xml:space="preserve">Once you are done filling out the report generator hit submit and then screen should change to say "Report Running..." once you are on this page wait patiently as some reports take upwards of 5-10 minutes to run. </w:t>
+      </w:r>
+      <w:proofErr w:type="gramStart"/>
+      <w:r>
+        <w:rPr>
+          <w:rFonts w:ascii="Segoe UI" w:hAnsi="Segoe UI" w:cs="Segoe UI"/>
+          <w:color w:val="1F2328"/>
+        </w:rPr>
+        <w:t>If</w:t>
+      </w:r>
+      <w:proofErr w:type="gramEnd"/>
+      <w:r>
+        <w:rPr>
+          <w:rFonts w:ascii="Segoe UI" w:hAnsi="Segoe UI" w:cs="Segoe UI"/>
+          <w:color w:val="1F2328"/>
+        </w:rPr>
+        <w:t xml:space="preserve"> however, the screen changes instantly that means there was an error running your report. The error given may have been related to the </w:t>
+      </w:r>
+      <w:proofErr w:type="gramStart"/>
+      <w:r>
+        <w:rPr>
+          <w:rFonts w:ascii="Segoe UI" w:hAnsi="Segoe UI" w:cs="Segoe UI"/>
+          <w:color w:val="1F2328"/>
+        </w:rPr>
+        <w:t>particular inputs</w:t>
+      </w:r>
+      <w:proofErr w:type="gramEnd"/>
+      <w:r>
+        <w:rPr>
+          <w:rFonts w:ascii="Segoe UI" w:hAnsi="Segoe UI" w:cs="Segoe UI"/>
+          <w:color w:val="1F2328"/>
+        </w:rPr>
+        <w:t xml:space="preserve"> you filled out on the form, read the error message printed to the screen and see if you could fix your inputs so the report could be properly generated. If the error remains and you are unsure why please contact Nicholas Lombardo: </w:t>
       </w:r>
       <w:hyperlink r:id="rId11" w:history="1">
         <w:r>
@@ -1887,6 +2231,101 @@
     </w:p>
     <w:p>
       <w:pPr>
+        <w:pStyle w:val="HTMLPreformatted"/>
+        <w:rPr>
+          <w:color w:val="1F2328"/>
+          <w:sz w:val="21"/>
+          <w:szCs w:val="21"/>
+        </w:rPr>
+      </w:pPr>
+      <w:r>
+        <w:rPr>
+          <w:rStyle w:val="Strong"/>
+          <w:rFonts w:ascii="Segoe UI" w:eastAsiaTheme="majorEastAsia" w:hAnsi="Segoe UI" w:cs="Segoe UI"/>
+          <w:color w:val="1F2328"/>
+        </w:rPr>
+        <w:t>Download the project locally:</w:t>
+      </w:r>
+      <w:r>
+        <w:rPr>
+          <w:rFonts w:ascii="Segoe UI" w:hAnsi="Segoe UI" w:cs="Segoe UI"/>
+          <w:color w:val="1F2328"/>
+        </w:rPr>
+        <w:t> If you would like to download the file locally simply open any folder you would want to save your project INTO using VS Code. Now in the upper righthand corner select View &gt; Terminal and a new command line interface should appear. On this command line copy: </w:t>
+      </w:r>
+      <w:r>
+        <w:rPr>
+          <w:rStyle w:val="HTMLCode"/>
+          <w:rFonts w:eastAsiaTheme="majorEastAsia"/>
+          <w:color w:val="1F2328"/>
+        </w:rPr>
+        <w:t>git clone https://github.com/nicholasl25/</w:t>
+      </w:r>
+      <w:r>
+        <w:rPr>
+          <w:color w:val="1F2328"/>
+          <w:sz w:val="21"/>
+          <w:szCs w:val="21"/>
+        </w:rPr>
+        <w:t>PAARM</w:t>
+      </w:r>
+      <w:r>
+        <w:rPr>
+          <w:color w:val="1F2328"/>
+          <w:sz w:val="21"/>
+          <w:szCs w:val="21"/>
+        </w:rPr>
+        <w:t>-</w:t>
+      </w:r>
+      <w:r>
+        <w:rPr>
+          <w:color w:val="1F2328"/>
+          <w:sz w:val="21"/>
+          <w:szCs w:val="21"/>
+        </w:rPr>
+        <w:t>Public</w:t>
+      </w:r>
+      <w:r>
+        <w:rPr>
+          <w:rStyle w:val="HTMLCode"/>
+          <w:rFonts w:eastAsiaTheme="majorEastAsia"/>
+          <w:color w:val="1F2328"/>
+        </w:rPr>
+        <w:t>.git</w:t>
+      </w:r>
+      <w:r>
+        <w:rPr>
+          <w:rFonts w:ascii="Segoe UI" w:hAnsi="Segoe UI" w:cs="Segoe UI"/>
+          <w:color w:val="1F2328"/>
+        </w:rPr>
+        <w:t xml:space="preserve"> After a few seconds you should see the </w:t>
+      </w:r>
+      <w:r>
+        <w:rPr>
+          <w:rFonts w:ascii="Segoe UI" w:hAnsi="Segoe UI" w:cs="Segoe UI"/>
+          <w:color w:val="1F2328"/>
+        </w:rPr>
+        <w:lastRenderedPageBreak/>
+        <w:t>PAARM folder saved into your directory. From here you now have the latest version simply open this PAARM </w:t>
+      </w:r>
+      <w:r>
+        <w:rPr>
+          <w:rStyle w:val="Strong"/>
+          <w:rFonts w:ascii="Segoe UI" w:eastAsiaTheme="majorEastAsia" w:hAnsi="Segoe UI" w:cs="Segoe UI"/>
+          <w:color w:val="1F2328"/>
+        </w:rPr>
+        <w:t>folder</w:t>
+      </w:r>
+      <w:r>
+        <w:rPr>
+          <w:rFonts w:ascii="Segoe UI" w:hAnsi="Segoe UI" w:cs="Segoe UI"/>
+          <w:color w:val="1F2328"/>
+        </w:rPr>
+        <w:t> using VS Code now and follow the instructions above.</w:t>
+      </w:r>
+    </w:p>
+    <w:p>
+      <w:pPr>
         <w:pStyle w:val="NormalWeb"/>
         <w:shd w:val="clear" w:color="auto" w:fill="FFFFFF"/>
         <w:spacing w:before="0" w:beforeAutospacing="0" w:after="0"/>
@@ -1901,14 +2340,104 @@
           <w:rFonts w:ascii="Segoe UI" w:eastAsiaTheme="majorEastAsia" w:hAnsi="Segoe UI" w:cs="Segoe UI"/>
           <w:color w:val="1F2328"/>
         </w:rPr>
-        <w:t>Download the project locally:</w:t>
-      </w:r>
-      <w:r>
-        <w:rPr>
-          <w:rFonts w:ascii="Segoe UI" w:hAnsi="Segoe UI" w:cs="Segoe UI"/>
-          <w:color w:val="1F2328"/>
-        </w:rPr>
-        <w:t> If you would like to download the file locally simply open any folder you would want to save your project INTO using VS Code. Now in the upper righthand corner select View &gt; Terminal and a new command line interface should appear. On this command line copy: </w:t>
+        <w:t xml:space="preserve">Download a new version of the Project into the Port Authority </w:t>
+      </w:r>
+      <w:proofErr w:type="spellStart"/>
+      <w:r>
+        <w:rPr>
+          <w:rStyle w:val="Strong"/>
+          <w:rFonts w:ascii="Segoe UI" w:eastAsiaTheme="majorEastAsia" w:hAnsi="Segoe UI" w:cs="Segoe UI"/>
+          <w:color w:val="1F2328"/>
+        </w:rPr>
+        <w:t>Sharedrive</w:t>
+      </w:r>
+      <w:proofErr w:type="spellEnd"/>
+      <w:r>
+        <w:rPr>
+          <w:rStyle w:val="Strong"/>
+          <w:rFonts w:ascii="Segoe UI" w:eastAsiaTheme="majorEastAsia" w:hAnsi="Segoe UI" w:cs="Segoe UI"/>
+          <w:color w:val="1F2328"/>
+        </w:rPr>
+        <w:t>:</w:t>
+      </w:r>
+      <w:r>
+        <w:rPr>
+          <w:rFonts w:ascii="Segoe UI" w:hAnsi="Segoe UI" w:cs="Segoe UI"/>
+          <w:color w:val="1F2328"/>
+        </w:rPr>
+        <w:t xml:space="preserve"> If the project in the Port Authority </w:t>
+      </w:r>
+      <w:proofErr w:type="spellStart"/>
+      <w:r>
+        <w:rPr>
+          <w:rFonts w:ascii="Segoe UI" w:hAnsi="Segoe UI" w:cs="Segoe UI"/>
+          <w:color w:val="1F2328"/>
+        </w:rPr>
+        <w:t>Sharedrive</w:t>
+      </w:r>
+      <w:proofErr w:type="spellEnd"/>
+      <w:r>
+        <w:rPr>
+          <w:rFonts w:ascii="Segoe UI" w:hAnsi="Segoe UI" w:cs="Segoe UI"/>
+          <w:color w:val="1F2328"/>
+        </w:rPr>
+        <w:t xml:space="preserve"> is outdated or messed up, to download a fresh version of the project, open VS Code and click </w:t>
+      </w:r>
+      <w:r>
+        <w:rPr>
+          <w:rStyle w:val="Strong"/>
+          <w:rFonts w:ascii="Segoe UI" w:eastAsiaTheme="majorEastAsia" w:hAnsi="Segoe UI" w:cs="Segoe UI"/>
+          <w:color w:val="1F2328"/>
+        </w:rPr>
+        <w:t>Open Folder</w:t>
+      </w:r>
+      <w:r>
+        <w:rPr>
+          <w:rFonts w:ascii="Segoe UI" w:hAnsi="Segoe UI" w:cs="Segoe UI"/>
+          <w:color w:val="1F2328"/>
+        </w:rPr>
+        <w:t xml:space="preserve">. Now navigate to Port Authority </w:t>
+      </w:r>
+      <w:proofErr w:type="spellStart"/>
+      <w:r>
+        <w:rPr>
+          <w:rFonts w:ascii="Segoe UI" w:hAnsi="Segoe UI" w:cs="Segoe UI"/>
+          <w:color w:val="1F2328"/>
+        </w:rPr>
+        <w:t>Sharedrive</w:t>
+      </w:r>
+      <w:proofErr w:type="spellEnd"/>
+      <w:r>
+        <w:rPr>
+          <w:rFonts w:ascii="Segoe UI" w:hAnsi="Segoe UI" w:cs="Segoe UI"/>
+          <w:color w:val="1F2328"/>
+        </w:rPr>
+        <w:t xml:space="preserve"> &gt; AVI Forecasting Team - Documents &gt; Forecasting &gt; Long Term Pax and open the </w:t>
+      </w:r>
+      <w:proofErr w:type="gramStart"/>
+      <w:r>
+        <w:rPr>
+          <w:rStyle w:val="Strong"/>
+          <w:rFonts w:ascii="Segoe UI" w:eastAsiaTheme="majorEastAsia" w:hAnsi="Segoe UI" w:cs="Segoe UI"/>
+          <w:color w:val="1F2328"/>
+        </w:rPr>
+        <w:t>Long Term</w:t>
+      </w:r>
+      <w:proofErr w:type="gramEnd"/>
+      <w:r>
+        <w:rPr>
+          <w:rStyle w:val="Strong"/>
+          <w:rFonts w:ascii="Segoe UI" w:eastAsiaTheme="majorEastAsia" w:hAnsi="Segoe UI" w:cs="Segoe UI"/>
+          <w:color w:val="1F2328"/>
+        </w:rPr>
+        <w:t xml:space="preserve"> Pax</w:t>
+      </w:r>
+      <w:r>
+        <w:rPr>
+          <w:rFonts w:ascii="Segoe UI" w:hAnsi="Segoe UI" w:cs="Segoe UI"/>
+          <w:color w:val="1F2328"/>
+        </w:rPr>
+        <w:t> folder. From here select View &gt; Terminal in VS Code and a new command line interface should appear. On this command line copy: </w:t>
       </w:r>
       <w:r>
         <w:rPr>
@@ -1916,7 +2445,7 @@
           <w:rFonts w:eastAsiaTheme="majorEastAsia"/>
           <w:color w:val="1F2328"/>
         </w:rPr>
-        <w:t xml:space="preserve">git clone </w:t>
+        <w:t>git clone https://github.com/nicholasl25/PAARM</w:t>
       </w:r>
       <w:r>
         <w:rPr>
@@ -1924,136 +2453,7 @@
           <w:rFonts w:eastAsiaTheme="majorEastAsia"/>
           <w:color w:val="1F2328"/>
         </w:rPr>
-        <w:lastRenderedPageBreak/>
-        <w:t>https://github.com/nicholasl25/PAARM.git</w:t>
-      </w:r>
-      <w:r>
-        <w:rPr>
-          <w:rFonts w:ascii="Segoe UI" w:hAnsi="Segoe UI" w:cs="Segoe UI"/>
-          <w:color w:val="1F2328"/>
-        </w:rPr>
-        <w:t> After a few seconds you should see the PAARM folder saved into your directory. From here you now have the latest version simply open this PAARM </w:t>
-      </w:r>
-      <w:r>
-        <w:rPr>
-          <w:rStyle w:val="Strong"/>
-          <w:rFonts w:ascii="Segoe UI" w:eastAsiaTheme="majorEastAsia" w:hAnsi="Segoe UI" w:cs="Segoe UI"/>
-          <w:color w:val="1F2328"/>
-        </w:rPr>
-        <w:t>folder</w:t>
-      </w:r>
-      <w:r>
-        <w:rPr>
-          <w:rFonts w:ascii="Segoe UI" w:hAnsi="Segoe UI" w:cs="Segoe UI"/>
-          <w:color w:val="1F2328"/>
-        </w:rPr>
-        <w:t> using VS Code now and follow the instructions above.</w:t>
-      </w:r>
-    </w:p>
-    <w:p>
-      <w:pPr>
-        <w:pStyle w:val="NormalWeb"/>
-        <w:shd w:val="clear" w:color="auto" w:fill="FFFFFF"/>
-        <w:spacing w:before="0" w:beforeAutospacing="0" w:after="0"/>
-        <w:rPr>
-          <w:rFonts w:ascii="Segoe UI" w:hAnsi="Segoe UI" w:cs="Segoe UI"/>
-          <w:color w:val="1F2328"/>
-        </w:rPr>
-      </w:pPr>
-      <w:r>
-        <w:rPr>
-          <w:rStyle w:val="Strong"/>
-          <w:rFonts w:ascii="Segoe UI" w:eastAsiaTheme="majorEastAsia" w:hAnsi="Segoe UI" w:cs="Segoe UI"/>
-          <w:color w:val="1F2328"/>
-        </w:rPr>
-        <w:t xml:space="preserve">Download a new version of the Project into the Port Authority </w:t>
-      </w:r>
-      <w:proofErr w:type="spellStart"/>
-      <w:r>
-        <w:rPr>
-          <w:rStyle w:val="Strong"/>
-          <w:rFonts w:ascii="Segoe UI" w:eastAsiaTheme="majorEastAsia" w:hAnsi="Segoe UI" w:cs="Segoe UI"/>
-          <w:color w:val="1F2328"/>
-        </w:rPr>
-        <w:t>Sharedrive</w:t>
-      </w:r>
-      <w:proofErr w:type="spellEnd"/>
-      <w:r>
-        <w:rPr>
-          <w:rStyle w:val="Strong"/>
-          <w:rFonts w:ascii="Segoe UI" w:eastAsiaTheme="majorEastAsia" w:hAnsi="Segoe UI" w:cs="Segoe UI"/>
-          <w:color w:val="1F2328"/>
-        </w:rPr>
-        <w:t>:</w:t>
-      </w:r>
-      <w:r>
-        <w:rPr>
-          <w:rFonts w:ascii="Segoe UI" w:hAnsi="Segoe UI" w:cs="Segoe UI"/>
-          <w:color w:val="1F2328"/>
-        </w:rPr>
-        <w:t xml:space="preserve"> If the project in the Port Authority </w:t>
-      </w:r>
-      <w:proofErr w:type="spellStart"/>
-      <w:r>
-        <w:rPr>
-          <w:rFonts w:ascii="Segoe UI" w:hAnsi="Segoe UI" w:cs="Segoe UI"/>
-          <w:color w:val="1F2328"/>
-        </w:rPr>
-        <w:t>Sharedrive</w:t>
-      </w:r>
-      <w:proofErr w:type="spellEnd"/>
-      <w:r>
-        <w:rPr>
-          <w:rFonts w:ascii="Segoe UI" w:hAnsi="Segoe UI" w:cs="Segoe UI"/>
-          <w:color w:val="1F2328"/>
-        </w:rPr>
-        <w:t xml:space="preserve"> is outdated or messed up, to download a fresh version of the project, open VS Code and click </w:t>
-      </w:r>
-      <w:r>
-        <w:rPr>
-          <w:rStyle w:val="Strong"/>
-          <w:rFonts w:ascii="Segoe UI" w:eastAsiaTheme="majorEastAsia" w:hAnsi="Segoe UI" w:cs="Segoe UI"/>
-          <w:color w:val="1F2328"/>
-        </w:rPr>
-        <w:t>Open Folder</w:t>
-      </w:r>
-      <w:r>
-        <w:rPr>
-          <w:rFonts w:ascii="Segoe UI" w:hAnsi="Segoe UI" w:cs="Segoe UI"/>
-          <w:color w:val="1F2328"/>
-        </w:rPr>
-        <w:t xml:space="preserve">. Now navigate to Port Authority </w:t>
-      </w:r>
-      <w:proofErr w:type="spellStart"/>
-      <w:r>
-        <w:rPr>
-          <w:rFonts w:ascii="Segoe UI" w:hAnsi="Segoe UI" w:cs="Segoe UI"/>
-          <w:color w:val="1F2328"/>
-        </w:rPr>
-        <w:t>Sharedrive</w:t>
-      </w:r>
-      <w:proofErr w:type="spellEnd"/>
-      <w:r>
-        <w:rPr>
-          <w:rFonts w:ascii="Segoe UI" w:hAnsi="Segoe UI" w:cs="Segoe UI"/>
-          <w:color w:val="1F2328"/>
-        </w:rPr>
-        <w:t xml:space="preserve"> &gt; AVI Forecasting Team - Documents &gt; Forecasting &gt; Long Term Pax and open the </w:t>
-      </w:r>
-      <w:r>
-        <w:rPr>
-          <w:rStyle w:val="Strong"/>
-          <w:rFonts w:ascii="Segoe UI" w:eastAsiaTheme="majorEastAsia" w:hAnsi="Segoe UI" w:cs="Segoe UI"/>
-          <w:color w:val="1F2328"/>
-        </w:rPr>
-        <w:t>Long Term Pax</w:t>
-      </w:r>
-      <w:r>
-        <w:rPr>
-          <w:rFonts w:ascii="Segoe UI" w:hAnsi="Segoe UI" w:cs="Segoe UI"/>
-          <w:color w:val="1F2328"/>
-        </w:rPr>
-        <w:t> folder. From here select View &gt; Terminal in VS Code and a new command line interface should appear. On this command line copy: </w:t>
+        <w:t>-Public</w:t>
       </w:r>
       <w:r>
         <w:rPr>
@@ -2061,7 +2461,7 @@
           <w:rFonts w:eastAsiaTheme="majorEastAsia"/>
           <w:color w:val="1F2328"/>
         </w:rPr>
-        <w:t>git clone https://github.com/nicholasl25/PAARM.git</w:t>
+        <w:t>.git</w:t>
       </w:r>
       <w:r>
         <w:rPr>
@@ -2163,6 +2563,7 @@
           <w:color w:val="1F2328"/>
         </w:rPr>
       </w:pPr>
+      <w:proofErr w:type="gramStart"/>
       <w:r>
         <w:rPr>
           <w:rStyle w:val="Strong"/>
@@ -2176,7 +2577,15 @@
           <w:rFonts w:ascii="Segoe UI" w:hAnsi="Segoe UI" w:cs="Segoe UI"/>
           <w:color w:val="1F2328"/>
         </w:rPr>
-        <w:t> : Folder containing all custom classes and helper functions</w:t>
+        <w:t> :</w:t>
+      </w:r>
+      <w:proofErr w:type="gramEnd"/>
+      <w:r>
+        <w:rPr>
+          <w:rFonts w:ascii="Segoe UI" w:hAnsi="Segoe UI" w:cs="Segoe UI"/>
+          <w:color w:val="1F2328"/>
+        </w:rPr>
+        <w:t xml:space="preserve"> Folder containing all custom classes and helper functions</w:t>
       </w:r>
     </w:p>
     <w:p>
@@ -2205,7 +2614,23 @@
           <w:rFonts w:ascii="Segoe UI" w:hAnsi="Segoe UI" w:cs="Segoe UI"/>
           <w:color w:val="1F2328"/>
         </w:rPr>
-        <w:t>: This file contains all the helper functions needed to actually create the report. In this file you will find minor functions such as </w:t>
+        <w:t xml:space="preserve">: This file contains all the helper functions needed to </w:t>
+      </w:r>
+      <w:proofErr w:type="gramStart"/>
+      <w:r>
+        <w:rPr>
+          <w:rFonts w:ascii="Segoe UI" w:hAnsi="Segoe UI" w:cs="Segoe UI"/>
+          <w:color w:val="1F2328"/>
+        </w:rPr>
+        <w:t>actually create</w:t>
+      </w:r>
+      <w:proofErr w:type="gramEnd"/>
+      <w:r>
+        <w:rPr>
+          <w:rFonts w:ascii="Segoe UI" w:hAnsi="Segoe UI" w:cs="Segoe UI"/>
+          <w:color w:val="1F2328"/>
+        </w:rPr>
+        <w:t xml:space="preserve"> the report. In this file you will find minor functions such as </w:t>
       </w:r>
       <w:proofErr w:type="spellStart"/>
       <w:r>
@@ -2349,7 +2774,23 @@
           <w:rFonts w:ascii="Segoe UI" w:hAnsi="Segoe UI" w:cs="Segoe UI"/>
           <w:color w:val="1F2328"/>
         </w:rPr>
-        <w:t xml:space="preserve"> methods of any predictor object: .predict(), .</w:t>
+        <w:t xml:space="preserve"> methods of any predictor object</w:t>
+      </w:r>
+      <w:proofErr w:type="gramStart"/>
+      <w:r>
+        <w:rPr>
+          <w:rFonts w:ascii="Segoe UI" w:hAnsi="Segoe UI" w:cs="Segoe UI"/>
+          <w:color w:val="1F2328"/>
+        </w:rPr>
+        <w:t>: .predict</w:t>
+      </w:r>
+      <w:proofErr w:type="gramEnd"/>
+      <w:r>
+        <w:rPr>
+          <w:rFonts w:ascii="Segoe UI" w:hAnsi="Segoe UI" w:cs="Segoe UI"/>
+          <w:color w:val="1F2328"/>
+        </w:rPr>
+        <w:t>(), .</w:t>
       </w:r>
       <w:proofErr w:type="spellStart"/>
       <w:r>
@@ -2445,6 +2886,7 @@
           <w:color w:val="1F2328"/>
         </w:rPr>
       </w:pPr>
+      <w:proofErr w:type="gramStart"/>
       <w:r>
         <w:rPr>
           <w:rStyle w:val="Strong"/>
@@ -2458,7 +2900,15 @@
           <w:rFonts w:ascii="Segoe UI" w:hAnsi="Segoe UI" w:cs="Segoe UI"/>
           <w:color w:val="1F2328"/>
         </w:rPr>
-        <w:t xml:space="preserve"> : Class that inherits from Predictor, this class is created by the </w:t>
+        <w:t> :</w:t>
+      </w:r>
+      <w:proofErr w:type="gramEnd"/>
+      <w:r>
+        <w:rPr>
+          <w:rFonts w:ascii="Segoe UI" w:hAnsi="Segoe UI" w:cs="Segoe UI"/>
+          <w:color w:val="1F2328"/>
+        </w:rPr>
+        <w:t xml:space="preserve"> Class that inherits from Predictor, this class is created by the </w:t>
       </w:r>
       <w:proofErr w:type="spellStart"/>
       <w:r>
@@ -2490,15 +2940,7 @@
           <w:rFonts w:ascii="Segoe UI" w:hAnsi="Segoe UI" w:cs="Segoe UI"/>
           <w:color w:val="1F2328"/>
         </w:rPr>
-        <w:t xml:space="preserve">" is selected in Settings.html. This class contains the implementations of all required Predictor methods. Like the name </w:t>
-      </w:r>
-      <w:r>
-        <w:rPr>
-          <w:rFonts w:ascii="Segoe UI" w:hAnsi="Segoe UI" w:cs="Segoe UI"/>
-          <w:color w:val="1F2328"/>
-        </w:rPr>
-        <w:lastRenderedPageBreak/>
-        <w:t xml:space="preserve">suggests, this class is used to generate a report that is predicting into the past and </w:t>
+        <w:t xml:space="preserve">" is selected in Settings.html. This class contains the implementations of all required Predictor methods. Like the name suggests, this class is used to generate a report that is predicting into the past and </w:t>
       </w:r>
       <w:proofErr w:type="spellStart"/>
       <w:r>
@@ -2530,12 +2972,14 @@
           <w:color w:val="1F2328"/>
         </w:rPr>
       </w:pPr>
+      <w:proofErr w:type="gramStart"/>
       <w:r>
         <w:rPr>
           <w:rStyle w:val="Strong"/>
           <w:rFonts w:ascii="Segoe UI" w:hAnsi="Segoe UI" w:cs="Segoe UI"/>
           <w:color w:val="1F2328"/>
         </w:rPr>
+        <w:lastRenderedPageBreak/>
         <w:t>LongPast.py</w:t>
       </w:r>
       <w:r>
@@ -2543,7 +2987,15 @@
           <w:rFonts w:ascii="Segoe UI" w:hAnsi="Segoe UI" w:cs="Segoe UI"/>
           <w:color w:val="1F2328"/>
         </w:rPr>
-        <w:t xml:space="preserve"> : This file contains the </w:t>
+        <w:t> :</w:t>
+      </w:r>
+      <w:proofErr w:type="gramEnd"/>
+      <w:r>
+        <w:rPr>
+          <w:rFonts w:ascii="Segoe UI" w:hAnsi="Segoe UI" w:cs="Segoe UI"/>
+          <w:color w:val="1F2328"/>
+        </w:rPr>
+        <w:t xml:space="preserve"> This file contains the </w:t>
       </w:r>
       <w:proofErr w:type="spellStart"/>
       <w:r>
@@ -2559,7 +3011,15 @@
           <w:rFonts w:ascii="Segoe UI" w:hAnsi="Segoe UI" w:cs="Segoe UI"/>
           <w:color w:val="1F2328"/>
         </w:rPr>
-        <w:t xml:space="preserve"> class which is a subtype of Past and inherits many of the same methods from it. This class inherits its .</w:t>
+        <w:t xml:space="preserve"> class which is a subtype of Past and inherits many of the same methods from it. This class inherits </w:t>
+      </w:r>
+      <w:proofErr w:type="gramStart"/>
+      <w:r>
+        <w:rPr>
+          <w:rFonts w:ascii="Segoe UI" w:hAnsi="Segoe UI" w:cs="Segoe UI"/>
+          <w:color w:val="1F2328"/>
+        </w:rPr>
+        <w:t>its .</w:t>
       </w:r>
       <w:proofErr w:type="spellStart"/>
       <w:r>
@@ -2567,7 +3027,15 @@
           <w:rFonts w:ascii="Segoe UI" w:hAnsi="Segoe UI" w:cs="Segoe UI"/>
           <w:color w:val="1F2328"/>
         </w:rPr>
-        <w:t>save_numbers</w:t>
+        <w:t>save</w:t>
+      </w:r>
+      <w:proofErr w:type="gramEnd"/>
+      <w:r>
+        <w:rPr>
+          <w:rFonts w:ascii="Segoe UI" w:hAnsi="Segoe UI" w:cs="Segoe UI"/>
+          <w:color w:val="1F2328"/>
+        </w:rPr>
+        <w:t>_numbers</w:t>
       </w:r>
       <w:proofErr w:type="spellEnd"/>
       <w:r>
@@ -2671,6 +3139,7 @@
           <w:color w:val="1F2328"/>
         </w:rPr>
       </w:pPr>
+      <w:proofErr w:type="gramStart"/>
       <w:r>
         <w:rPr>
           <w:rStyle w:val="Strong"/>
@@ -2684,7 +3153,15 @@
           <w:rFonts w:ascii="Segoe UI" w:hAnsi="Segoe UI" w:cs="Segoe UI"/>
           <w:color w:val="1F2328"/>
         </w:rPr>
-        <w:t xml:space="preserve"> : This file contains the </w:t>
+        <w:t> :</w:t>
+      </w:r>
+      <w:proofErr w:type="gramEnd"/>
+      <w:r>
+        <w:rPr>
+          <w:rFonts w:ascii="Segoe UI" w:hAnsi="Segoe UI" w:cs="Segoe UI"/>
+          <w:color w:val="1F2328"/>
+        </w:rPr>
+        <w:t xml:space="preserve"> This file contains the </w:t>
       </w:r>
       <w:proofErr w:type="spellStart"/>
       <w:r>
@@ -2700,7 +3177,15 @@
           <w:rFonts w:ascii="Segoe UI" w:hAnsi="Segoe UI" w:cs="Segoe UI"/>
           <w:color w:val="1F2328"/>
         </w:rPr>
-        <w:t xml:space="preserve"> class which is a subtype of Past and inherits many of the same methods from it. This class inherits its .</w:t>
+        <w:t xml:space="preserve"> class which is a subtype of Past and inherits many of the same methods from it. This class inherits </w:t>
+      </w:r>
+      <w:proofErr w:type="gramStart"/>
+      <w:r>
+        <w:rPr>
+          <w:rFonts w:ascii="Segoe UI" w:hAnsi="Segoe UI" w:cs="Segoe UI"/>
+          <w:color w:val="1F2328"/>
+        </w:rPr>
+        <w:t>its .</w:t>
       </w:r>
       <w:proofErr w:type="spellStart"/>
       <w:r>
@@ -2708,7 +3193,15 @@
           <w:rFonts w:ascii="Segoe UI" w:hAnsi="Segoe UI" w:cs="Segoe UI"/>
           <w:color w:val="1F2328"/>
         </w:rPr>
-        <w:t>save_numbers</w:t>
+        <w:t>save</w:t>
+      </w:r>
+      <w:proofErr w:type="gramEnd"/>
+      <w:r>
+        <w:rPr>
+          <w:rFonts w:ascii="Segoe UI" w:hAnsi="Segoe UI" w:cs="Segoe UI"/>
+          <w:color w:val="1F2328"/>
+        </w:rPr>
+        <w:t>_numbers</w:t>
       </w:r>
       <w:proofErr w:type="spellEnd"/>
       <w:r>
@@ -2812,6 +3305,7 @@
           <w:color w:val="1F2328"/>
         </w:rPr>
       </w:pPr>
+      <w:proofErr w:type="gramStart"/>
       <w:r>
         <w:rPr>
           <w:rStyle w:val="Strong"/>
@@ -2825,7 +3319,15 @@
           <w:rFonts w:ascii="Segoe UI" w:hAnsi="Segoe UI" w:cs="Segoe UI"/>
           <w:color w:val="1F2328"/>
         </w:rPr>
-        <w:t xml:space="preserve"> : Class that inherits from Predictor, this class is created by the </w:t>
+        <w:t> :</w:t>
+      </w:r>
+      <w:proofErr w:type="gramEnd"/>
+      <w:r>
+        <w:rPr>
+          <w:rFonts w:ascii="Segoe UI" w:hAnsi="Segoe UI" w:cs="Segoe UI"/>
+          <w:color w:val="1F2328"/>
+        </w:rPr>
+        <w:t xml:space="preserve"> Class that inherits from Predictor, this class is created by the </w:t>
       </w:r>
       <w:proofErr w:type="spellStart"/>
       <w:r>
@@ -2857,6 +3359,7 @@
           <w:color w:val="1F2328"/>
         </w:rPr>
       </w:pPr>
+      <w:proofErr w:type="gramStart"/>
       <w:r>
         <w:rPr>
           <w:rStyle w:val="Strong"/>
@@ -2870,7 +3373,15 @@
           <w:rFonts w:ascii="Segoe UI" w:hAnsi="Segoe UI" w:cs="Segoe UI"/>
           <w:color w:val="1F2328"/>
         </w:rPr>
-        <w:t xml:space="preserve"> : This file contains the </w:t>
+        <w:t> :</w:t>
+      </w:r>
+      <w:proofErr w:type="gramEnd"/>
+      <w:r>
+        <w:rPr>
+          <w:rFonts w:ascii="Segoe UI" w:hAnsi="Segoe UI" w:cs="Segoe UI"/>
+          <w:color w:val="1F2328"/>
+        </w:rPr>
+        <w:t xml:space="preserve"> This file contains the </w:t>
       </w:r>
       <w:proofErr w:type="spellStart"/>
       <w:r>
@@ -2886,7 +3397,15 @@
           <w:rFonts w:ascii="Segoe UI" w:hAnsi="Segoe UI" w:cs="Segoe UI"/>
           <w:color w:val="1F2328"/>
         </w:rPr>
-        <w:t xml:space="preserve"> class which is a subtype of Future and inherits many of the same methods from it. This class inherits its .</w:t>
+        <w:t xml:space="preserve"> class which is a subtype of Future and inherits many of the same methods from it. This class inherits </w:t>
+      </w:r>
+      <w:proofErr w:type="gramStart"/>
+      <w:r>
+        <w:rPr>
+          <w:rFonts w:ascii="Segoe UI" w:hAnsi="Segoe UI" w:cs="Segoe UI"/>
+          <w:color w:val="1F2328"/>
+        </w:rPr>
+        <w:t>its .</w:t>
       </w:r>
       <w:proofErr w:type="spellStart"/>
       <w:r>
@@ -2894,7 +3413,15 @@
           <w:rFonts w:ascii="Segoe UI" w:hAnsi="Segoe UI" w:cs="Segoe UI"/>
           <w:color w:val="1F2328"/>
         </w:rPr>
-        <w:t>save_numbers</w:t>
+        <w:t>save</w:t>
+      </w:r>
+      <w:proofErr w:type="gramEnd"/>
+      <w:r>
+        <w:rPr>
+          <w:rFonts w:ascii="Segoe UI" w:hAnsi="Segoe UI" w:cs="Segoe UI"/>
+          <w:color w:val="1F2328"/>
+        </w:rPr>
+        <w:t>_numbers</w:t>
       </w:r>
       <w:proofErr w:type="spellEnd"/>
       <w:r>
@@ -2982,6 +3509,7 @@
           <w:color w:val="1F2328"/>
         </w:rPr>
       </w:pPr>
+      <w:proofErr w:type="gramStart"/>
       <w:r>
         <w:rPr>
           <w:rStyle w:val="Strong"/>
@@ -2995,7 +3523,15 @@
           <w:rFonts w:ascii="Segoe UI" w:hAnsi="Segoe UI" w:cs="Segoe UI"/>
           <w:color w:val="1F2328"/>
         </w:rPr>
-        <w:t xml:space="preserve"> : This file contains the </w:t>
+        <w:t> :</w:t>
+      </w:r>
+      <w:proofErr w:type="gramEnd"/>
+      <w:r>
+        <w:rPr>
+          <w:rFonts w:ascii="Segoe UI" w:hAnsi="Segoe UI" w:cs="Segoe UI"/>
+          <w:color w:val="1F2328"/>
+        </w:rPr>
+        <w:t xml:space="preserve"> This file contains the </w:t>
       </w:r>
       <w:proofErr w:type="spellStart"/>
       <w:r>
@@ -3011,7 +3547,15 @@
           <w:rFonts w:ascii="Segoe UI" w:hAnsi="Segoe UI" w:cs="Segoe UI"/>
           <w:color w:val="1F2328"/>
         </w:rPr>
-        <w:t xml:space="preserve"> class which is a subtype of Future and inherits many of the same methods from it. This class inherits its .</w:t>
+        <w:t xml:space="preserve"> class which is a subtype of Future and inherits many of the same methods from it. This class inherits </w:t>
+      </w:r>
+      <w:proofErr w:type="gramStart"/>
+      <w:r>
+        <w:rPr>
+          <w:rFonts w:ascii="Segoe UI" w:hAnsi="Segoe UI" w:cs="Segoe UI"/>
+          <w:color w:val="1F2328"/>
+        </w:rPr>
+        <w:t>its .</w:t>
       </w:r>
       <w:proofErr w:type="spellStart"/>
       <w:r>
@@ -3019,7 +3563,15 @@
           <w:rFonts w:ascii="Segoe UI" w:hAnsi="Segoe UI" w:cs="Segoe UI"/>
           <w:color w:val="1F2328"/>
         </w:rPr>
-        <w:t>save_numbers</w:t>
+        <w:t>save</w:t>
+      </w:r>
+      <w:proofErr w:type="gramEnd"/>
+      <w:r>
+        <w:rPr>
+          <w:rFonts w:ascii="Segoe UI" w:hAnsi="Segoe UI" w:cs="Segoe UI"/>
+          <w:color w:val="1F2328"/>
+        </w:rPr>
+        <w:t>_numbers</w:t>
       </w:r>
       <w:proofErr w:type="spellEnd"/>
       <w:r>
@@ -3123,6 +3675,7 @@
           <w:color w:val="1F2328"/>
         </w:rPr>
       </w:pPr>
+      <w:proofErr w:type="gramStart"/>
       <w:r>
         <w:rPr>
           <w:rStyle w:val="Strong"/>
@@ -3136,7 +3689,15 @@
           <w:rFonts w:ascii="Segoe UI" w:hAnsi="Segoe UI" w:cs="Segoe UI"/>
           <w:color w:val="1F2328"/>
         </w:rPr>
-        <w:t xml:space="preserve"> : Simple class that does not inherit from Predictor and rather is </w:t>
+        <w:t> :</w:t>
+      </w:r>
+      <w:proofErr w:type="gramEnd"/>
+      <w:r>
+        <w:rPr>
+          <w:rFonts w:ascii="Segoe UI" w:hAnsi="Segoe UI" w:cs="Segoe UI"/>
+          <w:color w:val="1F2328"/>
+        </w:rPr>
+        <w:t xml:space="preserve"> Simple class that does not inherit from Predictor and rather is </w:t>
       </w:r>
       <w:proofErr w:type="spellStart"/>
       <w:r>
@@ -3152,15 +3713,15 @@
           <w:rFonts w:ascii="Segoe UI" w:hAnsi="Segoe UI" w:cs="Segoe UI"/>
           <w:color w:val="1F2328"/>
         </w:rPr>
-        <w:t xml:space="preserve"> used as an object that defines what keys (types/airports/airlines) should be </w:t>
-      </w:r>
-      <w:r>
-        <w:rPr>
-          <w:rFonts w:ascii="Segoe UI" w:hAnsi="Segoe UI" w:cs="Segoe UI"/>
-          <w:color w:val="1F2328"/>
-        </w:rPr>
-        <w:lastRenderedPageBreak/>
-        <w:t>included in the report and which should not. This class only has one method: .</w:t>
+        <w:t xml:space="preserve"> used as an object that defines what keys (types/airports/airlines) should be included in the report and which should not. This class only has one method</w:t>
+      </w:r>
+      <w:proofErr w:type="gramStart"/>
+      <w:r>
+        <w:rPr>
+          <w:rFonts w:ascii="Segoe UI" w:hAnsi="Segoe UI" w:cs="Segoe UI"/>
+          <w:color w:val="1F2328"/>
+        </w:rPr>
+        <w:t>: .</w:t>
       </w:r>
       <w:proofErr w:type="spellStart"/>
       <w:r>
@@ -3168,7 +3729,15 @@
           <w:rFonts w:ascii="Segoe UI" w:hAnsi="Segoe UI" w:cs="Segoe UI"/>
           <w:color w:val="1F2328"/>
         </w:rPr>
-        <w:t>filter_keys</w:t>
+        <w:t>filter</w:t>
+      </w:r>
+      <w:proofErr w:type="gramEnd"/>
+      <w:r>
+        <w:rPr>
+          <w:rFonts w:ascii="Segoe UI" w:hAnsi="Segoe UI" w:cs="Segoe UI"/>
+          <w:color w:val="1F2328"/>
+        </w:rPr>
+        <w:t>_keys</w:t>
       </w:r>
       <w:proofErr w:type="spellEnd"/>
       <w:r>
@@ -3192,12 +3761,14 @@
           <w:color w:val="1F2328"/>
         </w:rPr>
       </w:pPr>
+      <w:proofErr w:type="gramStart"/>
       <w:r>
         <w:rPr>
           <w:rStyle w:val="Strong"/>
           <w:rFonts w:ascii="Segoe UI" w:hAnsi="Segoe UI" w:cs="Segoe UI"/>
           <w:color w:val="1F2328"/>
         </w:rPr>
+        <w:lastRenderedPageBreak/>
         <w:t>Covid.py</w:t>
       </w:r>
       <w:r>
@@ -3205,7 +3776,23 @@
           <w:rFonts w:ascii="Segoe UI" w:hAnsi="Segoe UI" w:cs="Segoe UI"/>
           <w:color w:val="1F2328"/>
         </w:rPr>
-        <w:t> : Simple class that represents the user inputted custom Covid dummy variable. Covid objects have two methods .</w:t>
+        <w:t> :</w:t>
+      </w:r>
+      <w:proofErr w:type="gramEnd"/>
+      <w:r>
+        <w:rPr>
+          <w:rFonts w:ascii="Segoe UI" w:hAnsi="Segoe UI" w:cs="Segoe UI"/>
+          <w:color w:val="1F2328"/>
+        </w:rPr>
+        <w:t xml:space="preserve"> Simple class that represents the user inputted custom Covid dummy variable. Covid objects have two </w:t>
+      </w:r>
+      <w:proofErr w:type="gramStart"/>
+      <w:r>
+        <w:rPr>
+          <w:rFonts w:ascii="Segoe UI" w:hAnsi="Segoe UI" w:cs="Segoe UI"/>
+          <w:color w:val="1F2328"/>
+        </w:rPr>
+        <w:t>methods .</w:t>
       </w:r>
       <w:proofErr w:type="spellStart"/>
       <w:r>
@@ -3213,7 +3800,15 @@
           <w:rFonts w:ascii="Segoe UI" w:hAnsi="Segoe UI" w:cs="Segoe UI"/>
           <w:color w:val="1F2328"/>
         </w:rPr>
-        <w:t>get_include</w:t>
+        <w:t>get</w:t>
+      </w:r>
+      <w:proofErr w:type="gramEnd"/>
+      <w:r>
+        <w:rPr>
+          <w:rFonts w:ascii="Segoe UI" w:hAnsi="Segoe UI" w:cs="Segoe UI"/>
+          <w:color w:val="1F2328"/>
+        </w:rPr>
+        <w:t>_include</w:t>
       </w:r>
       <w:proofErr w:type="spellEnd"/>
       <w:r>
@@ -3327,6 +3922,7 @@
           <w:color w:val="1F2328"/>
         </w:rPr>
       </w:pPr>
+      <w:proofErr w:type="gramStart"/>
       <w:r>
         <w:rPr>
           <w:rStyle w:val="Strong"/>
@@ -3340,7 +3936,15 @@
           <w:rFonts w:ascii="Segoe UI" w:hAnsi="Segoe UI" w:cs="Segoe UI"/>
           <w:color w:val="1F2328"/>
         </w:rPr>
-        <w:t xml:space="preserve"> : Folder that contains styles and </w:t>
+        <w:t> :</w:t>
+      </w:r>
+      <w:proofErr w:type="gramEnd"/>
+      <w:r>
+        <w:rPr>
+          <w:rFonts w:ascii="Segoe UI" w:hAnsi="Segoe UI" w:cs="Segoe UI"/>
+          <w:color w:val="1F2328"/>
+        </w:rPr>
+        <w:t xml:space="preserve"> Folder that contains styles and </w:t>
       </w:r>
       <w:proofErr w:type="spellStart"/>
       <w:r>
@@ -3372,6 +3976,7 @@
           <w:color w:val="1F2328"/>
         </w:rPr>
       </w:pPr>
+      <w:proofErr w:type="gramStart"/>
       <w:r>
         <w:rPr>
           <w:rStyle w:val="Strong"/>
@@ -3385,7 +3990,15 @@
           <w:rFonts w:ascii="Segoe UI" w:hAnsi="Segoe UI" w:cs="Segoe UI"/>
           <w:color w:val="1F2328"/>
         </w:rPr>
-        <w:t> : Cascading style sheet file that formats the html code found in Settings.html and makes the website appear orderly.</w:t>
+        <w:t> :</w:t>
+      </w:r>
+      <w:proofErr w:type="gramEnd"/>
+      <w:r>
+        <w:rPr>
+          <w:rFonts w:ascii="Segoe UI" w:hAnsi="Segoe UI" w:cs="Segoe UI"/>
+          <w:color w:val="1F2328"/>
+        </w:rPr>
+        <w:t xml:space="preserve"> Cascading style sheet file that formats the html code found in Settings.html and makes the website appear orderly.</w:t>
       </w:r>
     </w:p>
     <w:p>
@@ -3401,6 +4014,7 @@
           <w:color w:val="1F2328"/>
         </w:rPr>
       </w:pPr>
+      <w:proofErr w:type="gramStart"/>
       <w:r>
         <w:rPr>
           <w:rStyle w:val="Strong"/>
@@ -3414,7 +4028,15 @@
           <w:rFonts w:ascii="Segoe UI" w:hAnsi="Segoe UI" w:cs="Segoe UI"/>
           <w:color w:val="1F2328"/>
         </w:rPr>
-        <w:t xml:space="preserve"> : </w:t>
+        <w:t> :</w:t>
+      </w:r>
+      <w:proofErr w:type="gramEnd"/>
+      <w:r>
+        <w:rPr>
+          <w:rFonts w:ascii="Segoe UI" w:hAnsi="Segoe UI" w:cs="Segoe UI"/>
+          <w:color w:val="1F2328"/>
+        </w:rPr>
+        <w:t xml:space="preserve"> </w:t>
       </w:r>
       <w:proofErr w:type="spellStart"/>
       <w:r>
@@ -3446,6 +4068,7 @@
           <w:color w:val="1F2328"/>
         </w:rPr>
       </w:pPr>
+      <w:proofErr w:type="gramStart"/>
       <w:r>
         <w:rPr>
           <w:rStyle w:val="Strong"/>
@@ -3459,7 +4082,15 @@
           <w:rFonts w:ascii="Segoe UI" w:hAnsi="Segoe UI" w:cs="Segoe UI"/>
           <w:color w:val="1F2328"/>
         </w:rPr>
-        <w:t> : Instructions for working with PAARM (identical to README but in the form of a Word document.)</w:t>
+        <w:t> :</w:t>
+      </w:r>
+      <w:proofErr w:type="gramEnd"/>
+      <w:r>
+        <w:rPr>
+          <w:rFonts w:ascii="Segoe UI" w:hAnsi="Segoe UI" w:cs="Segoe UI"/>
+          <w:color w:val="1F2328"/>
+        </w:rPr>
+        <w:t xml:space="preserve"> Instructions for working with PAARM (identical to README but in the form of a Word document.)</w:t>
       </w:r>
     </w:p>
     <w:p>
@@ -3688,14 +4319,47 @@
           <w:rFonts w:ascii="Segoe UI" w:hAnsi="Segoe UI" w:cs="Segoe UI"/>
           <w:color w:val="1F2328"/>
         </w:rPr>
-        <w:t>Yearly Pax.csv</w:t>
-      </w:r>
-      <w:r>
-        <w:rPr>
-          <w:rFonts w:ascii="Segoe UI" w:hAnsi="Segoe UI" w:cs="Segoe UI"/>
-          <w:color w:val="1F2328"/>
-        </w:rPr>
-        <w:t> : Dataset containing all yearly passenger data to be used for Long Term modeling. This data is used in the long term passenger forecasts when seats are not available. </w:t>
+        <w:t xml:space="preserve">Yearly </w:t>
+      </w:r>
+      <w:proofErr w:type="gramStart"/>
+      <w:r>
+        <w:rPr>
+          <w:rStyle w:val="Strong"/>
+          <w:rFonts w:ascii="Segoe UI" w:hAnsi="Segoe UI" w:cs="Segoe UI"/>
+          <w:color w:val="1F2328"/>
+        </w:rPr>
+        <w:t>Pax.csv</w:t>
+      </w:r>
+      <w:r>
+        <w:rPr>
+          <w:rFonts w:ascii="Segoe UI" w:hAnsi="Segoe UI" w:cs="Segoe UI"/>
+          <w:color w:val="1F2328"/>
+        </w:rPr>
+        <w:t> :</w:t>
+      </w:r>
+      <w:proofErr w:type="gramEnd"/>
+      <w:r>
+        <w:rPr>
+          <w:rFonts w:ascii="Segoe UI" w:hAnsi="Segoe UI" w:cs="Segoe UI"/>
+          <w:color w:val="1F2328"/>
+        </w:rPr>
+        <w:t xml:space="preserve"> Dataset containing all yearly passenger data to be used for Long Term modeling. This data is used in the </w:t>
+      </w:r>
+      <w:proofErr w:type="gramStart"/>
+      <w:r>
+        <w:rPr>
+          <w:rFonts w:ascii="Segoe UI" w:hAnsi="Segoe UI" w:cs="Segoe UI"/>
+          <w:color w:val="1F2328"/>
+        </w:rPr>
+        <w:t>long term</w:t>
+      </w:r>
+      <w:proofErr w:type="gramEnd"/>
+      <w:r>
+        <w:rPr>
+          <w:rFonts w:ascii="Segoe UI" w:hAnsi="Segoe UI" w:cs="Segoe UI"/>
+          <w:color w:val="1F2328"/>
+        </w:rPr>
+        <w:t xml:space="preserve"> passenger forecasts when seats are not available. </w:t>
       </w:r>
       <w:r>
         <w:rPr>
@@ -3725,22 +4389,31 @@
           <w:rFonts w:ascii="Segoe UI" w:hAnsi="Segoe UI" w:cs="Segoe UI"/>
           <w:color w:val="1F2328"/>
         </w:rPr>
-        <w:t>Yearly Economic.csv</w:t>
-      </w:r>
-      <w:r>
-        <w:rPr>
-          <w:rFonts w:ascii="Segoe UI" w:hAnsi="Segoe UI" w:cs="Segoe UI"/>
-          <w:color w:val="1F2328"/>
-        </w:rPr>
-        <w:t xml:space="preserve"> : Dataset containing all economic data (historic + predicted) to be included as exogenous variables in the long term passenger forecasting. </w:t>
-      </w:r>
-      <w:r>
-        <w:rPr>
-          <w:rFonts w:ascii="Segoe UI" w:hAnsi="Segoe UI" w:cs="Segoe UI"/>
-          <w:color w:val="1F2328"/>
-        </w:rPr>
-        <w:lastRenderedPageBreak/>
-        <w:t xml:space="preserve">Currently two economic factors are </w:t>
+        <w:t xml:space="preserve">Yearly </w:t>
+      </w:r>
+      <w:proofErr w:type="gramStart"/>
+      <w:r>
+        <w:rPr>
+          <w:rStyle w:val="Strong"/>
+          <w:rFonts w:ascii="Segoe UI" w:hAnsi="Segoe UI" w:cs="Segoe UI"/>
+          <w:color w:val="1F2328"/>
+        </w:rPr>
+        <w:t>Economic.csv</w:t>
+      </w:r>
+      <w:r>
+        <w:rPr>
+          <w:rFonts w:ascii="Segoe UI" w:hAnsi="Segoe UI" w:cs="Segoe UI"/>
+          <w:color w:val="1F2328"/>
+        </w:rPr>
+        <w:t> :</w:t>
+      </w:r>
+      <w:proofErr w:type="gramEnd"/>
+      <w:r>
+        <w:rPr>
+          <w:rFonts w:ascii="Segoe UI" w:hAnsi="Segoe UI" w:cs="Segoe UI"/>
+          <w:color w:val="1F2328"/>
+        </w:rPr>
+        <w:t xml:space="preserve"> Dataset containing all economic data (historic + predicted) to be included as exogenous variables in the long term passenger forecasting. Currently two economic factors are </w:t>
       </w:r>
       <w:proofErr w:type="spellStart"/>
       <w:r>
@@ -3786,6 +4459,7 @@
           <w:rFonts w:ascii="Segoe UI" w:hAnsi="Segoe UI" w:cs="Segoe UI"/>
           <w:color w:val="1F2328"/>
         </w:rPr>
+        <w:lastRenderedPageBreak/>
         <w:t>Old Code</w:t>
       </w:r>
     </w:p>
@@ -3826,6 +4500,7 @@
         <w:t xml:space="preserve">Some code is a remnant from the Google </w:t>
       </w:r>
       <w:proofErr w:type="spellStart"/>
+      <w:proofErr w:type="gramStart"/>
       <w:r>
         <w:rPr>
           <w:rStyle w:val="Emphasis"/>
@@ -3853,6 +4528,7 @@
         <w:t>ipynb</w:t>
       </w:r>
       <w:proofErr w:type="spellEnd"/>
+      <w:proofErr w:type="gramEnd"/>
       <w:r>
         <w:rPr>
           <w:rStyle w:val="Emphasis"/>
@@ -3875,6 +4551,7 @@
           <w:color w:val="1F2328"/>
         </w:rPr>
       </w:pPr>
+      <w:proofErr w:type="gramStart"/>
       <w:r>
         <w:rPr>
           <w:rStyle w:val="Strong"/>
@@ -3888,7 +4565,15 @@
           <w:rFonts w:ascii="Segoe UI" w:hAnsi="Segoe UI" w:cs="Segoe UI"/>
           <w:color w:val="1F2328"/>
         </w:rPr>
-        <w:t> : This Python file is simply to create and export graphs of the autocorrelation function of the data (</w:t>
+        <w:t> :</w:t>
+      </w:r>
+      <w:proofErr w:type="gramEnd"/>
+      <w:r>
+        <w:rPr>
+          <w:rFonts w:ascii="Segoe UI" w:hAnsi="Segoe UI" w:cs="Segoe UI"/>
+          <w:color w:val="1F2328"/>
+        </w:rPr>
+        <w:t xml:space="preserve"> This Python file is simply to create and export graphs of the autocorrelation function of the data (</w:t>
       </w:r>
       <w:r>
         <w:rPr>
@@ -4142,12 +4827,21 @@
           <w:color w:val="1F2328"/>
         </w:rPr>
       </w:pPr>
-      <w:r>
-        <w:rPr>
-          <w:rFonts w:ascii="Segoe UI" w:hAnsi="Segoe UI" w:cs="Segoe UI"/>
-          <w:color w:val="1F2328"/>
-        </w:rPr>
-        <w:t xml:space="preserve">If however, long term is selected rather than short term the Predictor object will either be of type </w:t>
+      <w:proofErr w:type="gramStart"/>
+      <w:r>
+        <w:rPr>
+          <w:rFonts w:ascii="Segoe UI" w:hAnsi="Segoe UI" w:cs="Segoe UI"/>
+          <w:color w:val="1F2328"/>
+        </w:rPr>
+        <w:t>If</w:t>
+      </w:r>
+      <w:proofErr w:type="gramEnd"/>
+      <w:r>
+        <w:rPr>
+          <w:rFonts w:ascii="Segoe UI" w:hAnsi="Segoe UI" w:cs="Segoe UI"/>
+          <w:color w:val="1F2328"/>
+        </w:rPr>
+        <w:t xml:space="preserve"> however, long term is selected rather than short term the Predictor object will either be of type </w:t>
       </w:r>
       <w:proofErr w:type="spellStart"/>
       <w:r>
@@ -4260,12 +4954,21 @@
           <w:color w:val="1F2328"/>
         </w:rPr>
       </w:pPr>
-      <w:r>
-        <w:rPr>
-          <w:rFonts w:ascii="Segoe UI" w:hAnsi="Segoe UI" w:cs="Segoe UI"/>
-          <w:color w:val="1F2328"/>
-        </w:rPr>
-        <w:t xml:space="preserve">If however, "Deep Learning" is selected over the default "(S)ARIMAX" tab in the model section of the form then if you are </w:t>
+      <w:proofErr w:type="gramStart"/>
+      <w:r>
+        <w:rPr>
+          <w:rFonts w:ascii="Segoe UI" w:hAnsi="Segoe UI" w:cs="Segoe UI"/>
+          <w:color w:val="1F2328"/>
+        </w:rPr>
+        <w:t>If</w:t>
+      </w:r>
+      <w:proofErr w:type="gramEnd"/>
+      <w:r>
+        <w:rPr>
+          <w:rFonts w:ascii="Segoe UI" w:hAnsi="Segoe UI" w:cs="Segoe UI"/>
+          <w:color w:val="1F2328"/>
+        </w:rPr>
+        <w:t xml:space="preserve"> however, "Deep Learning" is selected over the default "(S)ARIMAX" tab in the model section of the form then if you are </w:t>
       </w:r>
       <w:proofErr w:type="spellStart"/>
       <w:r>
@@ -4297,15 +5000,7 @@
           <w:rFonts w:ascii="Segoe UI" w:hAnsi="Segoe UI" w:cs="Segoe UI"/>
           <w:color w:val="1F2328"/>
         </w:rPr>
-        <w:t xml:space="preserve"> will be </w:t>
-      </w:r>
-      <w:r>
-        <w:rPr>
-          <w:rFonts w:ascii="Segoe UI" w:hAnsi="Segoe UI" w:cs="Segoe UI"/>
-          <w:color w:val="1F2328"/>
-        </w:rPr>
-        <w:lastRenderedPageBreak/>
-        <w:t xml:space="preserve">created while if you are extrapolating an object of type </w:t>
+        <w:t xml:space="preserve"> will be created while if you are extrapolating an object of type </w:t>
       </w:r>
       <w:proofErr w:type="spellStart"/>
       <w:r>
@@ -4370,6 +5065,7 @@
           <w:rFonts w:ascii="Segoe UI" w:eastAsiaTheme="majorEastAsia" w:hAnsi="Segoe UI" w:cs="Segoe UI"/>
           <w:color w:val="1F2328"/>
         </w:rPr>
+        <w:lastRenderedPageBreak/>
         <w:t>Case #4: Long Term Deep Learning:</w:t>
       </w:r>
     </w:p>
@@ -4391,7 +5087,23 @@
           <w:rFonts w:ascii="Segoe UI" w:hAnsi="Segoe UI" w:cs="Segoe UI"/>
           <w:color w:val="1F2328"/>
         </w:rPr>
-        <w:t>As of August 2024 long term deep learning is not available.</w:t>
+        <w:t xml:space="preserve">As of </w:t>
+      </w:r>
+      <w:proofErr w:type="gramStart"/>
+      <w:r>
+        <w:rPr>
+          <w:rFonts w:ascii="Segoe UI" w:hAnsi="Segoe UI" w:cs="Segoe UI"/>
+          <w:color w:val="1F2328"/>
+        </w:rPr>
+        <w:t>August 2024</w:t>
+      </w:r>
+      <w:proofErr w:type="gramEnd"/>
+      <w:r>
+        <w:rPr>
+          <w:rFonts w:ascii="Segoe UI" w:hAnsi="Segoe UI" w:cs="Segoe UI"/>
+          <w:color w:val="1F2328"/>
+        </w:rPr>
+        <w:t xml:space="preserve"> long term deep learning is not available.</w:t>
       </w:r>
     </w:p>
     <w:p>
@@ -4468,7 +5180,23 @@
           <w:rFonts w:ascii="Segoe UI" w:hAnsi="Segoe UI" w:cs="Segoe UI"/>
           <w:color w:val="1F2328"/>
         </w:rPr>
-        <w:t xml:space="preserve"> function is the function that actually generates everything in the report. From here </w:t>
+        <w:t xml:space="preserve"> function is the function that </w:t>
+      </w:r>
+      <w:proofErr w:type="gramStart"/>
+      <w:r>
+        <w:rPr>
+          <w:rFonts w:ascii="Segoe UI" w:hAnsi="Segoe UI" w:cs="Segoe UI"/>
+          <w:color w:val="1F2328"/>
+        </w:rPr>
+        <w:t>actually generates</w:t>
+      </w:r>
+      <w:proofErr w:type="gramEnd"/>
+      <w:r>
+        <w:rPr>
+          <w:rFonts w:ascii="Segoe UI" w:hAnsi="Segoe UI" w:cs="Segoe UI"/>
+          <w:color w:val="1F2328"/>
+        </w:rPr>
+        <w:t xml:space="preserve"> everything in the report. From here </w:t>
       </w:r>
       <w:proofErr w:type="spellStart"/>
       <w:r>
@@ -4484,7 +5212,15 @@
           <w:rFonts w:ascii="Segoe UI" w:hAnsi="Segoe UI" w:cs="Segoe UI"/>
           <w:color w:val="1F2328"/>
         </w:rPr>
-        <w:t xml:space="preserve"> either calls </w:t>
+        <w:t xml:space="preserve"> either </w:t>
+      </w:r>
+      <w:proofErr w:type="gramStart"/>
+      <w:r>
+        <w:rPr>
+          <w:rFonts w:ascii="Segoe UI" w:hAnsi="Segoe UI" w:cs="Segoe UI"/>
+          <w:color w:val="1F2328"/>
+        </w:rPr>
+        <w:t>calls </w:t>
       </w:r>
       <w:r>
         <w:rPr>
@@ -4492,7 +5228,16 @@
           <w:rFonts w:ascii="Segoe UI" w:eastAsiaTheme="majorEastAsia" w:hAnsi="Segoe UI" w:cs="Segoe UI"/>
           <w:color w:val="1F2328"/>
         </w:rPr>
-        <w:t>.predict()</w:t>
+        <w:t>.predict</w:t>
+      </w:r>
+      <w:proofErr w:type="gramEnd"/>
+      <w:r>
+        <w:rPr>
+          <w:rStyle w:val="Strong"/>
+          <w:rFonts w:ascii="Segoe UI" w:eastAsiaTheme="majorEastAsia" w:hAnsi="Segoe UI" w:cs="Segoe UI"/>
+          <w:color w:val="1F2328"/>
+        </w:rPr>
+        <w:t>()</w:t>
       </w:r>
       <w:r>
         <w:rPr>
@@ -4539,6 +5284,7 @@
           <w:color w:val="1F2328"/>
         </w:rPr>
       </w:pPr>
+      <w:proofErr w:type="gramStart"/>
       <w:r>
         <w:rPr>
           <w:rStyle w:val="Strong"/>
@@ -4554,7 +5300,16 @@
           <w:rFonts w:ascii="Segoe UI" w:hAnsi="Segoe UI" w:cs="Segoe UI"/>
           <w:color w:val="1F2328"/>
         </w:rPr>
-        <w:t>save_numbers</w:t>
+        <w:t>save</w:t>
+      </w:r>
+      <w:proofErr w:type="gramEnd"/>
+      <w:r>
+        <w:rPr>
+          <w:rStyle w:val="Strong"/>
+          <w:rFonts w:ascii="Segoe UI" w:hAnsi="Segoe UI" w:cs="Segoe UI"/>
+          <w:color w:val="1F2328"/>
+        </w:rPr>
+        <w:t>_numbers</w:t>
       </w:r>
       <w:proofErr w:type="spellEnd"/>
       <w:r>
@@ -4625,13 +5380,23 @@
           <w:color w:val="1F2328"/>
         </w:rPr>
       </w:pPr>
+      <w:proofErr w:type="gramStart"/>
       <w:r>
         <w:rPr>
           <w:rStyle w:val="Strong"/>
           <w:rFonts w:ascii="Segoe UI" w:hAnsi="Segoe UI" w:cs="Segoe UI"/>
           <w:color w:val="1F2328"/>
         </w:rPr>
-        <w:t>.save_numbers2():</w:t>
+        <w:t>.save</w:t>
+      </w:r>
+      <w:proofErr w:type="gramEnd"/>
+      <w:r>
+        <w:rPr>
+          <w:rStyle w:val="Strong"/>
+          <w:rFonts w:ascii="Segoe UI" w:hAnsi="Segoe UI" w:cs="Segoe UI"/>
+          <w:color w:val="1F2328"/>
+        </w:rPr>
+        <w:t>_numbers2():</w:t>
       </w:r>
       <w:r>
         <w:rPr>
@@ -4693,6 +5458,7 @@
           <w:color w:val="1F2328"/>
         </w:rPr>
       </w:pPr>
+      <w:proofErr w:type="gramStart"/>
       <w:r>
         <w:rPr>
           <w:rStyle w:val="Strong"/>
@@ -4708,7 +5474,16 @@
           <w:rFonts w:ascii="Segoe UI" w:hAnsi="Segoe UI" w:cs="Segoe UI"/>
           <w:color w:val="1F2328"/>
         </w:rPr>
-        <w:t>save_graph</w:t>
+        <w:t>save</w:t>
+      </w:r>
+      <w:proofErr w:type="gramEnd"/>
+      <w:r>
+        <w:rPr>
+          <w:rStyle w:val="Strong"/>
+          <w:rFonts w:ascii="Segoe UI" w:hAnsi="Segoe UI" w:cs="Segoe UI"/>
+          <w:color w:val="1F2328"/>
+        </w:rPr>
+        <w:t>_graph</w:t>
       </w:r>
       <w:proofErr w:type="spellEnd"/>
       <w:r>
@@ -4748,6 +5523,7 @@
           <w:color w:val="1F2328"/>
         </w:rPr>
       </w:pPr>
+      <w:proofErr w:type="gramStart"/>
       <w:r>
         <w:rPr>
           <w:rStyle w:val="Strong"/>
@@ -4763,7 +5539,16 @@
           <w:rFonts w:ascii="Segoe UI" w:hAnsi="Segoe UI" w:cs="Segoe UI"/>
           <w:color w:val="1F2328"/>
         </w:rPr>
-        <w:t>export_model_params</w:t>
+        <w:t>export</w:t>
+      </w:r>
+      <w:proofErr w:type="gramEnd"/>
+      <w:r>
+        <w:rPr>
+          <w:rStyle w:val="Strong"/>
+          <w:rFonts w:ascii="Segoe UI" w:hAnsi="Segoe UI" w:cs="Segoe UI"/>
+          <w:color w:val="1F2328"/>
+        </w:rPr>
+        <w:t>_model_params</w:t>
       </w:r>
       <w:proofErr w:type="spellEnd"/>
       <w:r>
@@ -4803,6 +5588,7 @@
           <w:color w:val="1F2328"/>
         </w:rPr>
       </w:pPr>
+      <w:proofErr w:type="gramStart"/>
       <w:r>
         <w:rPr>
           <w:rStyle w:val="Strong"/>
@@ -4818,7 +5604,16 @@
           <w:rFonts w:ascii="Segoe UI" w:hAnsi="Segoe UI" w:cs="Segoe UI"/>
           <w:color w:val="1F2328"/>
         </w:rPr>
-        <w:t>get_date</w:t>
+        <w:t>get</w:t>
+      </w:r>
+      <w:proofErr w:type="gramEnd"/>
+      <w:r>
+        <w:rPr>
+          <w:rStyle w:val="Strong"/>
+          <w:rFonts w:ascii="Segoe UI" w:hAnsi="Segoe UI" w:cs="Segoe UI"/>
+          <w:color w:val="1F2328"/>
+        </w:rPr>
+        <w:t>_date</w:t>
       </w:r>
       <w:proofErr w:type="spellEnd"/>
       <w:r>
@@ -4834,7 +5629,23 @@
           <w:rFonts w:ascii="Segoe UI" w:hAnsi="Segoe UI" w:cs="Segoe UI"/>
           <w:color w:val="1F2328"/>
         </w:rPr>
-        <w:t> These functions contain the logic deciding how "time" variables should be converted into a date. These functions are different between classes and predictions are made on a yearly basis in the long term and on a monthly basis in the short.</w:t>
+        <w:t xml:space="preserve"> These functions contain the logic deciding how "time" variables should be converted into a date. These functions are different between classes and predictions are made on a yearly basis in the long term and </w:t>
+      </w:r>
+      <w:proofErr w:type="gramStart"/>
+      <w:r>
+        <w:rPr>
+          <w:rFonts w:ascii="Segoe UI" w:hAnsi="Segoe UI" w:cs="Segoe UI"/>
+          <w:color w:val="1F2328"/>
+        </w:rPr>
+        <w:t>on a monthly basis</w:t>
+      </w:r>
+      <w:proofErr w:type="gramEnd"/>
+      <w:r>
+        <w:rPr>
+          <w:rFonts w:ascii="Segoe UI" w:hAnsi="Segoe UI" w:cs="Segoe UI"/>
+          <w:color w:val="1F2328"/>
+        </w:rPr>
+        <w:t xml:space="preserve"> in the short.</w:t>
       </w:r>
     </w:p>
     <w:p>
@@ -4871,7 +5682,7 @@
 </file>
 
 <file path=word/numbering.xml><?xml version="1.0" encoding="utf-8"?>
-<w:numbering xmlns:wpc="http://schemas.microsoft.com/office/word/2010/wordprocessingCanvas" xmlns:cx="http://schemas.microsoft.com/office/drawing/2014/chartex" xmlns:cx1="http://schemas.microsoft.com/office/drawing/2015/9/8/chartex" xmlns:cx2="http://schemas.microsoft.com/office/drawing/2015/10/21/chartex" xmlns:cx3="http://schemas.microsoft.com/office/drawing/2016/5/9/chartex" xmlns:cx4="http://schemas.microsoft.com/office/drawing/2016/5/10/chartex" xmlns:cx5="http://schemas.microsoft.com/office/drawing/2016/5/11/chartex" xmlns:cx6="http://schemas.microsoft.com/office/drawing/2016/5/12/chartex" xmlns:cx7="http://schemas.microsoft.com/office/drawing/2016/5/13/chartex" xmlns:cx8="http://schemas.microsoft.com/office/drawing/2016/5/14/chartex" xmlns:mc="http://schemas.openxmlformats.org/markup-compatibility/2006" xmlns:aink="http://schemas.microsoft.com/office/drawing/2016/ink" xmlns:am3d="http://schemas.microsoft.com/office/drawing/2017/model3d" xmlns:o="urn:schemas-microsoft-com:office:office" xmlns:oel="http://schemas.microsoft.com/office/2019/extlst" xmlns:r="http://schemas.openxmlformats.org/officeDocument/2006/relationships" xmlns:m="http://schemas.openxmlformats.org/officeDocument/2006/math" xmlns:v="urn:schemas-microsoft-com:vml" xmlns:wp14="http://schemas.microsoft.com/office/word/2010/wordprocessingDrawing" xmlns:wp="http://schemas.openxmlformats.org/drawingml/2006/wordprocessingDrawing" xmlns:w10="urn:schemas-microsoft-com:office:word" xmlns:w="http://schemas.openxmlformats.org/wordprocessingml/2006/main" xmlns:w14="http://schemas.microsoft.com/office/word/2010/wordml" xmlns:w15="http://schemas.microsoft.com/office/word/2012/wordml" xmlns:w16cex="http://schemas.microsoft.com/office/word/2018/wordml/cex" xmlns:w16cid="http://schemas.microsoft.com/office/word/2016/wordml/cid" xmlns:w16="http://schemas.microsoft.com/office/word/2018/wordml" xmlns:w16du="http://schemas.microsoft.com/office/word/2023/wordml/word16du" xmlns:w16sdtdh="http://schemas.microsoft.com/office/word/2020/wordml/sdtdatahash" xmlns:w16se="http://schemas.microsoft.com/office/word/2015/wordml/symex" xmlns:wpg="http://schemas.microsoft.com/office/word/2010/wordprocessingGroup" xmlns:wpi="http://schemas.microsoft.com/office/word/2010/wordprocessingInk" xmlns:wne="http://schemas.microsoft.com/office/word/2006/wordml" xmlns:wps="http://schemas.microsoft.com/office/word/2010/wordprocessingShape" mc:Ignorable="w14 w15 w16se w16cid w16 w16cex w16sdtdh w16du wp14">
+<w:numbering xmlns:wpc="http://schemas.microsoft.com/office/word/2010/wordprocessingCanvas" xmlns:cx="http://schemas.microsoft.com/office/drawing/2014/chartex" xmlns:cx1="http://schemas.microsoft.com/office/drawing/2015/9/8/chartex" xmlns:cx2="http://schemas.microsoft.com/office/drawing/2015/10/21/chartex" xmlns:cx3="http://schemas.microsoft.com/office/drawing/2016/5/9/chartex" xmlns:cx4="http://schemas.microsoft.com/office/drawing/2016/5/10/chartex" xmlns:cx5="http://schemas.microsoft.com/office/drawing/2016/5/11/chartex" xmlns:cx6="http://schemas.microsoft.com/office/drawing/2016/5/12/chartex" xmlns:cx7="http://schemas.microsoft.com/office/drawing/2016/5/13/chartex" xmlns:cx8="http://schemas.microsoft.com/office/drawing/2016/5/14/chartex" xmlns:mc="http://schemas.openxmlformats.org/markup-compatibility/2006" xmlns:aink="http://schemas.microsoft.com/office/drawing/2016/ink" xmlns:am3d="http://schemas.microsoft.com/office/drawing/2017/model3d" xmlns:o="urn:schemas-microsoft-com:office:office" xmlns:oel="http://schemas.microsoft.com/office/2019/extlst" xmlns:r="http://schemas.openxmlformats.org/officeDocument/2006/relationships" xmlns:m="http://schemas.openxmlformats.org/officeDocument/2006/math" xmlns:v="urn:schemas-microsoft-com:vml" xmlns:wp14="http://schemas.microsoft.com/office/word/2010/wordprocessingDrawing" xmlns:wp="http://schemas.openxmlformats.org/drawingml/2006/wordprocessingDrawing" xmlns:w10="urn:schemas-microsoft-com:office:word" xmlns:w="http://schemas.openxmlformats.org/wordprocessingml/2006/main" xmlns:w14="http://schemas.microsoft.com/office/word/2010/wordml" xmlns:w15="http://schemas.microsoft.com/office/word/2012/wordml" xmlns:w16cex="http://schemas.microsoft.com/office/word/2018/wordml/cex" xmlns:w16cid="http://schemas.microsoft.com/office/word/2016/wordml/cid" xmlns:w16="http://schemas.microsoft.com/office/word/2018/wordml" xmlns:w16sdtdh="http://schemas.microsoft.com/office/word/2020/wordml/sdtdatahash" xmlns:w16se="http://schemas.microsoft.com/office/word/2015/wordml/symex" xmlns:wpg="http://schemas.microsoft.com/office/word/2010/wordprocessingGroup" xmlns:wpi="http://schemas.microsoft.com/office/word/2010/wordprocessingInk" xmlns:wne="http://schemas.microsoft.com/office/word/2006/wordml" xmlns:wps="http://schemas.microsoft.com/office/word/2010/wordprocessingShape" mc:Ignorable="w14 w15 w16se w16cid w16 w16cex w16sdtdh wp14">
   <w:abstractNum w:abstractNumId="0" w15:restartNumberingAfterBreak="0">
     <w:nsid w:val="01455BA9"/>
     <w:multiLevelType w:val="multilevel"/>
@@ -9740,7 +10551,7 @@
 </file>
 
 <file path=word/styles.xml><?xml version="1.0" encoding="utf-8"?>
-<w:styles xmlns:mc="http://schemas.openxmlformats.org/markup-compatibility/2006" xmlns:r="http://schemas.openxmlformats.org/officeDocument/2006/relationships" xmlns:w="http://schemas.openxmlformats.org/wordprocessingml/2006/main" xmlns:w14="http://schemas.microsoft.com/office/word/2010/wordml" xmlns:w15="http://schemas.microsoft.com/office/word/2012/wordml" xmlns:w16cex="http://schemas.microsoft.com/office/word/2018/wordml/cex" xmlns:w16cid="http://schemas.microsoft.com/office/word/2016/wordml/cid" xmlns:w16="http://schemas.microsoft.com/office/word/2018/wordml" xmlns:w16du="http://schemas.microsoft.com/office/word/2023/wordml/word16du" xmlns:w16sdtdh="http://schemas.microsoft.com/office/word/2020/wordml/sdtdatahash" xmlns:w16se="http://schemas.microsoft.com/office/word/2015/wordml/symex" mc:Ignorable="w14 w15 w16se w16cid w16 w16cex w16sdtdh w16du">
+<w:styles xmlns:mc="http://schemas.openxmlformats.org/markup-compatibility/2006" xmlns:r="http://schemas.openxmlformats.org/officeDocument/2006/relationships" xmlns:w="http://schemas.openxmlformats.org/wordprocessingml/2006/main" xmlns:w14="http://schemas.microsoft.com/office/word/2010/wordml" xmlns:w15="http://schemas.microsoft.com/office/word/2012/wordml" xmlns:w16cex="http://schemas.microsoft.com/office/word/2018/wordml/cex" xmlns:w16cid="http://schemas.microsoft.com/office/word/2016/wordml/cid" xmlns:w16="http://schemas.microsoft.com/office/word/2018/wordml" xmlns:w16sdtdh="http://schemas.microsoft.com/office/word/2020/wordml/sdtdatahash" xmlns:w16se="http://schemas.microsoft.com/office/word/2015/wordml/symex" mc:Ignorable="w14 w15 w16se w16cid w16 w16cex w16sdtdh">
   <w:docDefaults>
     <w:rPrDefault>
       <w:rPr>
@@ -10339,6 +11150,7 @@
   <w:style w:type="character" w:default="1" w:styleId="DefaultParagraphFont">
     <w:name w:val="Default Paragraph Font"/>
     <w:uiPriority w:val="1"/>
+    <w:semiHidden/>
     <w:unhideWhenUsed/>
   </w:style>
   <w:style w:type="table" w:default="1" w:styleId="TableNormal">
@@ -10714,6 +11526,61 @@
       <w:szCs w:val="20"/>
     </w:rPr>
   </w:style>
+  <w:style w:type="paragraph" w:styleId="HTMLPreformatted">
+    <w:name w:val="HTML Preformatted"/>
+    <w:basedOn w:val="Normal"/>
+    <w:link w:val="HTMLPreformattedChar"/>
+    <w:uiPriority w:val="99"/>
+    <w:unhideWhenUsed/>
+    <w:rsid w:val="000959F8"/>
+    <w:pPr>
+      <w:tabs>
+        <w:tab w:val="left" w:pos="916"/>
+        <w:tab w:val="left" w:pos="1832"/>
+        <w:tab w:val="left" w:pos="2748"/>
+        <w:tab w:val="left" w:pos="3664"/>
+        <w:tab w:val="left" w:pos="4580"/>
+        <w:tab w:val="left" w:pos="5496"/>
+        <w:tab w:val="left" w:pos="6412"/>
+        <w:tab w:val="left" w:pos="7328"/>
+        <w:tab w:val="left" w:pos="8244"/>
+        <w:tab w:val="left" w:pos="9160"/>
+        <w:tab w:val="left" w:pos="10076"/>
+        <w:tab w:val="left" w:pos="10992"/>
+        <w:tab w:val="left" w:pos="11908"/>
+        <w:tab w:val="left" w:pos="12824"/>
+        <w:tab w:val="left" w:pos="13740"/>
+        <w:tab w:val="left" w:pos="14656"/>
+      </w:tabs>
+      <w:spacing w:after="0" w:line="240" w:lineRule="auto"/>
+    </w:pPr>
+    <w:rPr>
+      <w:rFonts w:ascii="Courier New" w:eastAsia="Times New Roman" w:hAnsi="Courier New" w:cs="Courier New"/>
+      <w:kern w:val="0"/>
+      <w:sz w:val="20"/>
+      <w:szCs w:val="20"/>
+      <w14:ligatures w14:val="none"/>
+    </w:rPr>
+  </w:style>
+  <w:style w:type="character" w:customStyle="1" w:styleId="HTMLPreformattedChar">
+    <w:name w:val="HTML Preformatted Char"/>
+    <w:basedOn w:val="DefaultParagraphFont"/>
+    <w:link w:val="HTMLPreformatted"/>
+    <w:uiPriority w:val="99"/>
+    <w:rsid w:val="000959F8"/>
+    <w:rPr>
+      <w:rFonts w:ascii="Courier New" w:eastAsia="Times New Roman" w:hAnsi="Courier New" w:cs="Courier New"/>
+      <w:kern w:val="0"/>
+      <w:sz w:val="20"/>
+      <w:szCs w:val="20"/>
+      <w14:ligatures w14:val="none"/>
+    </w:rPr>
+  </w:style>
+  <w:style w:type="character" w:customStyle="1" w:styleId="user-select-contain">
+    <w:name w:val="user-select-contain"/>
+    <w:basedOn w:val="DefaultParagraphFont"/>
+    <w:rsid w:val="000959F8"/>
+  </w:style>
 </w:styles>
 </file>
 
@@ -11013,6 +11880,28 @@
 </file>
 
 <file path=customXml/item1.xml><?xml version="1.0" encoding="utf-8"?>
+<?mso-contentType ?>
+<FormTemplates xmlns="http://schemas.microsoft.com/sharepoint/v3/contenttype/forms">
+  <Display>DocumentLibraryForm</Display>
+  <Edit>DocumentLibraryForm</Edit>
+  <New>DocumentLibraryForm</New>
+</FormTemplates>
+</file>
+
+<file path=customXml/item2.xml><?xml version="1.0" encoding="utf-8"?>
+<p:properties xmlns:p="http://schemas.microsoft.com/office/2006/metadata/properties" xmlns:xsi="http://www.w3.org/2001/XMLSchema-instance" xmlns:pc="http://schemas.microsoft.com/office/infopath/2007/PartnerControls">
+  <documentManagement>
+    <_ip_UnifiedCompliancePolicyUIAction xmlns="http://schemas.microsoft.com/sharepoint/v3" xsi:nil="true"/>
+    <TaxCatchAll xmlns="3b86c9ec-5b1c-49cb-b92d-3dd053b78dac" xsi:nil="true"/>
+    <_ip_UnifiedCompliancePolicyProperties xmlns="http://schemas.microsoft.com/sharepoint/v3" xsi:nil="true"/>
+    <lcf76f155ced4ddcb4097134ff3c332f xmlns="347a47a3-62f4-4f71-80d0-240b3b543fa5">
+      <Terms xmlns="http://schemas.microsoft.com/office/infopath/2007/PartnerControls"/>
+    </lcf76f155ced4ddcb4097134ff3c332f>
+  </documentManagement>
+</p:properties>
+</file>
+
+<file path=customXml/item3.xml><?xml version="1.0" encoding="utf-8"?>
 <ct:contentTypeSchema xmlns:ct="http://schemas.microsoft.com/office/2006/metadata/contentType" xmlns:ma="http://schemas.microsoft.com/office/2006/metadata/properties/metaAttributes" ct:_="" ma:_="" ma:contentTypeName="Document" ma:contentTypeID="0x010100FE60720F5738C346B528C7ADFC9E1E9C" ma:contentTypeVersion="20" ma:contentTypeDescription="Create a new document." ma:contentTypeScope="" ma:versionID="0a3b986ec356180701ce5cc40a233544">
   <xsd:schema xmlns:xsd="http://www.w3.org/2001/XMLSchema" xmlns:xs="http://www.w3.org/2001/XMLSchema" xmlns:p="http://schemas.microsoft.com/office/2006/metadata/properties" xmlns:ns1="http://schemas.microsoft.com/sharepoint/v3" xmlns:ns2="3b86c9ec-5b1c-49cb-b92d-3dd053b78dac" xmlns:ns3="347a47a3-62f4-4f71-80d0-240b3b543fa5" targetNamespace="http://schemas.microsoft.com/office/2006/metadata/properties" ma:root="true" ma:fieldsID="7d316ad11b3299f05811f63d6b540295" ns1:_="" ns2:_="" ns3:_="">
     <xsd:import namespace="http://schemas.microsoft.com/sharepoint/v3"/>
@@ -11284,29 +12173,27 @@
 </ct:contentTypeSchema>
 </file>
 
-<file path=customXml/item2.xml><?xml version="1.0" encoding="utf-8"?>
-<p:properties xmlns:p="http://schemas.microsoft.com/office/2006/metadata/properties" xmlns:xsi="http://www.w3.org/2001/XMLSchema-instance" xmlns:pc="http://schemas.microsoft.com/office/infopath/2007/PartnerControls">
-  <documentManagement>
-    <_ip_UnifiedCompliancePolicyUIAction xmlns="http://schemas.microsoft.com/sharepoint/v3" xsi:nil="true"/>
-    <TaxCatchAll xmlns="3b86c9ec-5b1c-49cb-b92d-3dd053b78dac" xsi:nil="true"/>
-    <_ip_UnifiedCompliancePolicyProperties xmlns="http://schemas.microsoft.com/sharepoint/v3" xsi:nil="true"/>
-    <lcf76f155ced4ddcb4097134ff3c332f xmlns="347a47a3-62f4-4f71-80d0-240b3b543fa5">
-      <Terms xmlns="http://schemas.microsoft.com/office/infopath/2007/PartnerControls"/>
-    </lcf76f155ced4ddcb4097134ff3c332f>
-  </documentManagement>
-</p:properties>
+<file path=customXml/itemProps1.xml><?xml version="1.0" encoding="utf-8"?>
+<ds:datastoreItem xmlns:ds="http://schemas.openxmlformats.org/officeDocument/2006/customXml" ds:itemID="{ECC6A26E-ED60-42C4-9E60-06AF459A408B}">
+  <ds:schemaRefs>
+    <ds:schemaRef ds:uri="http://schemas.microsoft.com/sharepoint/v3/contenttype/forms"/>
+  </ds:schemaRefs>
+</ds:datastoreItem>
 </file>
 
-<file path=customXml/item3.xml><?xml version="1.0" encoding="utf-8"?>
-<?mso-contentType ?>
-<FormTemplates xmlns="http://schemas.microsoft.com/sharepoint/v3/contenttype/forms">
-  <Display>DocumentLibraryForm</Display>
-  <Edit>DocumentLibraryForm</Edit>
-  <New>DocumentLibraryForm</New>
-</FormTemplates>
+<file path=customXml/itemProps2.xml><?xml version="1.0" encoding="utf-8"?>
+<ds:datastoreItem xmlns:ds="http://schemas.openxmlformats.org/officeDocument/2006/customXml" ds:itemID="{38AFCD9D-38D2-4302-8CF4-4DBEDEB60F59}">
+  <ds:schemaRefs>
+    <ds:schemaRef ds:uri="http://schemas.microsoft.com/office/2006/metadata/properties"/>
+    <ds:schemaRef ds:uri="http://schemas.microsoft.com/office/infopath/2007/PartnerControls"/>
+    <ds:schemaRef ds:uri="http://schemas.microsoft.com/sharepoint/v3"/>
+    <ds:schemaRef ds:uri="3b86c9ec-5b1c-49cb-b92d-3dd053b78dac"/>
+    <ds:schemaRef ds:uri="347a47a3-62f4-4f71-80d0-240b3b543fa5"/>
+  </ds:schemaRefs>
+</ds:datastoreItem>
 </file>
 
-<file path=customXml/itemProps1.xml><?xml version="1.0" encoding="utf-8"?>
+<file path=customXml/itemProps3.xml><?xml version="1.0" encoding="utf-8"?>
 <ds:datastoreItem xmlns:ds="http://schemas.openxmlformats.org/officeDocument/2006/customXml" ds:itemID="{9159B56A-0F97-4523-8DB2-92562442BB6B}">
   <ds:schemaRefs>
     <ds:schemaRef ds:uri="http://schemas.microsoft.com/office/2006/metadata/contentType"/>
@@ -11324,24 +12211,4 @@
     <ds:schemaRef ds:uri="http://schemas.microsoft.com/internal/obd"/>
   </ds:schemaRefs>
 </ds:datastoreItem>
-</file>
-
-<file path=customXml/itemProps2.xml><?xml version="1.0" encoding="utf-8"?>
-<ds:datastoreItem xmlns:ds="http://schemas.openxmlformats.org/officeDocument/2006/customXml" ds:itemID="{38AFCD9D-38D2-4302-8CF4-4DBEDEB60F59}">
-  <ds:schemaRefs>
-    <ds:schemaRef ds:uri="http://schemas.microsoft.com/office/2006/metadata/properties"/>
-    <ds:schemaRef ds:uri="http://schemas.microsoft.com/office/infopath/2007/PartnerControls"/>
-    <ds:schemaRef ds:uri="http://schemas.microsoft.com/sharepoint/v3"/>
-    <ds:schemaRef ds:uri="3b86c9ec-5b1c-49cb-b92d-3dd053b78dac"/>
-    <ds:schemaRef ds:uri="347a47a3-62f4-4f71-80d0-240b3b543fa5"/>
-  </ds:schemaRefs>
-</ds:datastoreItem>
-</file>
-
-<file path=customXml/itemProps3.xml><?xml version="1.0" encoding="utf-8"?>
-<ds:datastoreItem xmlns:ds="http://schemas.openxmlformats.org/officeDocument/2006/customXml" ds:itemID="{ECC6A26E-ED60-42C4-9E60-06AF459A408B}">
-  <ds:schemaRefs>
-    <ds:schemaRef ds:uri="http://schemas.microsoft.com/sharepoint/v3/contenttype/forms"/>
-  </ds:schemaRefs>
-</ds:datastoreItem>
 </file>
</xml_diff>